<commit_message>
[技术文档模版.docx] update model frame
</commit_message>
<xml_diff>
--- a/dev_doc/Management/模板类文件/技术文档模板.docx
+++ b/dev_doc/Management/模板类文件/技术文档模板.docx
@@ -1,6 +1,6 @@
 
 <file path=word/document.xml><?xml version="1.0" encoding="utf-8"?>
-<w:document xmlns:wpc="http://schemas.microsoft.com/office/word/2010/wordprocessingCanvas" xmlns:cx="http://schemas.microsoft.com/office/drawing/2014/chartex" xmlns:cx1="http://schemas.microsoft.com/office/drawing/2015/9/8/chartex" xmlns:mc="http://schemas.openxmlformats.org/markup-compatibility/2006" xmlns:o="urn:schemas-microsoft-com:office:office" xmlns:r="http://schemas.openxmlformats.org/officeDocument/2006/relationships" xmlns:m="http://schemas.openxmlformats.org/officeDocument/2006/math" xmlns:v="urn:schemas-microsoft-com:vml" xmlns:wp14="http://schemas.microsoft.com/office/word/2010/wordprocessingDrawing" xmlns:wp="http://schemas.openxmlformats.org/drawingml/2006/wordprocessingDrawing" xmlns:w10="urn:schemas-microsoft-com:office:word" xmlns:w="http://schemas.openxmlformats.org/wordprocessingml/2006/main" xmlns:w14="http://schemas.microsoft.com/office/word/2010/wordml" xmlns:w15="http://schemas.microsoft.com/office/word/2012/wordml" xmlns:w16se="http://schemas.microsoft.com/office/word/2015/wordml/symex" xmlns:wpg="http://schemas.microsoft.com/office/word/2010/wordprocessingGroup" xmlns:wpi="http://schemas.microsoft.com/office/word/2010/wordprocessingInk" xmlns:wne="http://schemas.microsoft.com/office/word/2006/wordml" xmlns:wps="http://schemas.microsoft.com/office/word/2010/wordprocessingShape" mc:Ignorable="w14 w15 w16se wp14">
+<w:document xmlns:wpc="http://schemas.microsoft.com/office/word/2010/wordprocessingCanvas" xmlns:cx="http://schemas.microsoft.com/office/drawing/2014/chartex" xmlns:cx1="http://schemas.microsoft.com/office/drawing/2015/9/8/chartex" xmlns:cx2="http://schemas.microsoft.com/office/drawing/2015/10/21/chartex" xmlns:cx3="http://schemas.microsoft.com/office/drawing/2016/5/9/chartex" xmlns:cx4="http://schemas.microsoft.com/office/drawing/2016/5/10/chartex" xmlns:cx5="http://schemas.microsoft.com/office/drawing/2016/5/11/chartex" xmlns:cx6="http://schemas.microsoft.com/office/drawing/2016/5/12/chartex" xmlns:cx7="http://schemas.microsoft.com/office/drawing/2016/5/13/chartex" xmlns:cx8="http://schemas.microsoft.com/office/drawing/2016/5/14/chartex" xmlns:mc="http://schemas.openxmlformats.org/markup-compatibility/2006" xmlns:aink="http://schemas.microsoft.com/office/drawing/2016/ink" xmlns:am3d="http://schemas.microsoft.com/office/drawing/2017/model3d" xmlns:o="urn:schemas-microsoft-com:office:office" xmlns:r="http://schemas.openxmlformats.org/officeDocument/2006/relationships" xmlns:m="http://schemas.openxmlformats.org/officeDocument/2006/math" xmlns:v="urn:schemas-microsoft-com:vml" xmlns:wp14="http://schemas.microsoft.com/office/word/2010/wordprocessingDrawing" xmlns:wp="http://schemas.openxmlformats.org/drawingml/2006/wordprocessingDrawing" xmlns:w10="urn:schemas-microsoft-com:office:word" xmlns:w="http://schemas.openxmlformats.org/wordprocessingml/2006/main" xmlns:w14="http://schemas.microsoft.com/office/word/2010/wordml" xmlns:w15="http://schemas.microsoft.com/office/word/2012/wordml" xmlns:w16cid="http://schemas.microsoft.com/office/word/2016/wordml/cid" xmlns:w16se="http://schemas.microsoft.com/office/word/2015/wordml/symex" xmlns:wpg="http://schemas.microsoft.com/office/word/2010/wordprocessingGroup" xmlns:wpi="http://schemas.microsoft.com/office/word/2010/wordprocessingInk" xmlns:wne="http://schemas.microsoft.com/office/word/2006/wordml" xmlns:wps="http://schemas.microsoft.com/office/word/2010/wordprocessingShape" mc:Ignorable="w14 w15 w16se w16cid wp14">
   <w:body>
     <w:p>
       <w:pPr>
@@ -51,6 +51,7 @@
           <w:docPart w:val="1ABA7CAC55CF4007B2E54FEE591C838F"/>
         </w:placeholder>
       </w:sdtPr>
+      <w:sdtEndPr/>
       <w:sdtContent>
         <w:p>
           <w:pPr>
@@ -120,6 +121,7 @@
             <w:listItem w:displayText="0.3" w:value="0.3"/>
           </w:dropDownList>
         </w:sdtPr>
+        <w:sdtEndPr/>
         <w:sdtContent>
           <w:r>
             <w:rPr>
@@ -219,6 +221,7 @@
             <w:listItem w:displayText="张健鹏" w:value="张健鹏"/>
           </w:dropDownList>
         </w:sdtPr>
+        <w:sdtEndPr/>
         <w:sdtContent>
           <w:r>
             <w:rPr>
@@ -293,6 +296,7 @@
             <w:listItem w:displayText="张健鹏" w:value="张健鹏"/>
           </w:dropDownList>
         </w:sdtPr>
+        <w:sdtEndPr/>
         <w:sdtContent>
           <w:r>
             <w:rPr>
@@ -378,6 +382,7 @@
             <w:listItem w:displayText="胡品爵" w:value="胡品爵"/>
           </w:dropDownList>
         </w:sdtPr>
+        <w:sdtEndPr/>
         <w:sdtContent>
           <w:r>
             <w:rPr>
@@ -453,6 +458,7 @@
             <w:listItem w:displayText="张健鹏" w:value="张健鹏"/>
           </w:dropDownList>
         </w:sdtPr>
+        <w:sdtEndPr/>
         <w:sdtContent>
           <w:r>
             <w:rPr>
@@ -612,6 +618,1106 @@
       <w:pPr>
         <w:jc w:val="center"/>
         <w:rPr>
+          <w:b/>
+          <w:sz w:val="44"/>
+        </w:rPr>
+      </w:pPr>
+      <w:r>
+        <w:rPr>
+          <w:rFonts w:ascii="微软雅黑" w:eastAsia="微软雅黑" w:hAnsi="微软雅黑"/>
+          <w:b/>
+          <w:sz w:val="44"/>
+          <w:szCs w:val="44"/>
+        </w:rPr>
+        <w:br w:type="page"/>
+      </w:r>
+      <w:r>
+        <w:rPr>
+          <w:rFonts w:hint="eastAsia"/>
+          <w:b/>
+          <w:sz w:val="44"/>
+        </w:rPr>
+        <w:lastRenderedPageBreak/>
+        <w:t>文件修改控制</w:t>
+      </w:r>
+    </w:p>
+    <w:p>
+      <w:pPr>
+        <w:jc w:val="center"/>
+        <w:rPr>
+          <w:b/>
+        </w:rPr>
+      </w:pPr>
+    </w:p>
+    <w:tbl>
+      <w:tblPr>
+        <w:tblStyle w:val="a9"/>
+        <w:tblW w:w="0" w:type="auto"/>
+        <w:jc w:val="center"/>
+        <w:tblLook w:val="04A0" w:firstRow="1" w:lastRow="0" w:firstColumn="1" w:lastColumn="0" w:noHBand="0" w:noVBand="1"/>
+      </w:tblPr>
+      <w:tblGrid>
+        <w:gridCol w:w="1129"/>
+        <w:gridCol w:w="2438"/>
+        <w:gridCol w:w="987"/>
+        <w:gridCol w:w="974"/>
+        <w:gridCol w:w="1185"/>
+        <w:gridCol w:w="1186"/>
+      </w:tblGrid>
+      <w:tr>
+        <w:trPr>
+          <w:trHeight w:val="397"/>
+          <w:jc w:val="center"/>
+        </w:trPr>
+        <w:tc>
+          <w:tcPr>
+            <w:tcW w:w="1129" w:type="dxa"/>
+          </w:tcPr>
+          <w:p>
+            <w:pPr>
+              <w:jc w:val="center"/>
+              <w:rPr>
+                <w:b/>
+                <w:sz w:val="22"/>
+              </w:rPr>
+            </w:pPr>
+            <w:r>
+              <w:rPr>
+                <w:rFonts w:hint="eastAsia"/>
+                <w:b/>
+                <w:sz w:val="22"/>
+              </w:rPr>
+              <w:t>修改编号</w:t>
+            </w:r>
+          </w:p>
+        </w:tc>
+        <w:tc>
+          <w:tcPr>
+            <w:tcW w:w="2132" w:type="dxa"/>
+          </w:tcPr>
+          <w:p>
+            <w:pPr>
+              <w:jc w:val="center"/>
+              <w:rPr>
+                <w:b/>
+                <w:sz w:val="22"/>
+              </w:rPr>
+            </w:pPr>
+            <w:r>
+              <w:rPr>
+                <w:rFonts w:hint="eastAsia"/>
+                <w:b/>
+                <w:sz w:val="22"/>
+              </w:rPr>
+              <w:t>修改页码及条款</w:t>
+            </w:r>
+          </w:p>
+        </w:tc>
+        <w:tc>
+          <w:tcPr>
+            <w:tcW w:w="987" w:type="dxa"/>
+          </w:tcPr>
+          <w:p>
+            <w:pPr>
+              <w:jc w:val="center"/>
+              <w:rPr>
+                <w:b/>
+                <w:sz w:val="22"/>
+              </w:rPr>
+            </w:pPr>
+            <w:r>
+              <w:rPr>
+                <w:rFonts w:hint="eastAsia"/>
+                <w:b/>
+                <w:sz w:val="22"/>
+              </w:rPr>
+              <w:t>修改人</w:t>
+            </w:r>
+          </w:p>
+        </w:tc>
+        <w:tc>
+          <w:tcPr>
+            <w:tcW w:w="974" w:type="dxa"/>
+          </w:tcPr>
+          <w:p>
+            <w:pPr>
+              <w:jc w:val="center"/>
+              <w:rPr>
+                <w:b/>
+                <w:sz w:val="22"/>
+              </w:rPr>
+            </w:pPr>
+            <w:r>
+              <w:rPr>
+                <w:rFonts w:hint="eastAsia"/>
+                <w:b/>
+                <w:sz w:val="22"/>
+              </w:rPr>
+              <w:t>审核人</w:t>
+            </w:r>
+          </w:p>
+        </w:tc>
+        <w:tc>
+          <w:tcPr>
+            <w:tcW w:w="1185" w:type="dxa"/>
+          </w:tcPr>
+          <w:p>
+            <w:pPr>
+              <w:jc w:val="center"/>
+              <w:rPr>
+                <w:b/>
+                <w:sz w:val="22"/>
+              </w:rPr>
+            </w:pPr>
+            <w:r>
+              <w:rPr>
+                <w:rFonts w:hint="eastAsia"/>
+                <w:b/>
+                <w:sz w:val="22"/>
+              </w:rPr>
+              <w:t>批准人</w:t>
+            </w:r>
+          </w:p>
+        </w:tc>
+        <w:tc>
+          <w:tcPr>
+            <w:tcW w:w="1186" w:type="dxa"/>
+          </w:tcPr>
+          <w:p>
+            <w:pPr>
+              <w:jc w:val="center"/>
+              <w:rPr>
+                <w:b/>
+                <w:sz w:val="22"/>
+              </w:rPr>
+            </w:pPr>
+            <w:r>
+              <w:rPr>
+                <w:rFonts w:hint="eastAsia"/>
+                <w:b/>
+                <w:sz w:val="22"/>
+              </w:rPr>
+              <w:t>修改日期</w:t>
+            </w:r>
+          </w:p>
+        </w:tc>
+      </w:tr>
+      <w:tr>
+        <w:trPr>
+          <w:trHeight w:val="397"/>
+          <w:jc w:val="center"/>
+        </w:trPr>
+        <w:tc>
+          <w:tcPr>
+            <w:tcW w:w="1129" w:type="dxa"/>
+            <w:vAlign w:val="center"/>
+          </w:tcPr>
+          <w:p>
+            <w:pPr>
+              <w:jc w:val="center"/>
+            </w:pPr>
+            <w:r>
+              <w:rPr>
+                <w:rFonts w:hint="eastAsia"/>
+              </w:rPr>
+              <w:t>1</w:t>
+            </w:r>
+          </w:p>
+        </w:tc>
+        <w:tc>
+          <w:tcPr>
+            <w:tcW w:w="2132" w:type="dxa"/>
+            <w:vAlign w:val="center"/>
+          </w:tcPr>
+          <w:p>
+            <w:pPr>
+              <w:jc w:val="center"/>
+            </w:pPr>
+            <w:r>
+              <w:rPr>
+                <w:rFonts w:hint="eastAsia"/>
+              </w:rPr>
+              <w:t>创建-全部-全部</w:t>
+            </w:r>
+          </w:p>
+        </w:tc>
+        <w:tc>
+          <w:tcPr>
+            <w:tcW w:w="987" w:type="dxa"/>
+            <w:vAlign w:val="center"/>
+          </w:tcPr>
+          <w:p>
+            <w:pPr>
+              <w:jc w:val="center"/>
+            </w:pPr>
+            <w:sdt>
+              <w:sdtPr>
+                <w:rPr>
+                  <w:rFonts w:eastAsiaTheme="minorHAnsi" w:hint="eastAsia"/>
+                  <w:szCs w:val="21"/>
+                  <w:u w:val="single"/>
+                </w:rPr>
+                <w:alias w:val="请选择编写人员"/>
+                <w:tag w:val="请选择编写人员"/>
+                <w:id w:val="1134604173"/>
+                <w:placeholder>
+                  <w:docPart w:val="411347E72079AD439775595B561B17E3"/>
+                </w:placeholder>
+                <w:dropDownList>
+                  <w:listItem w:displayText="陈子源" w:value="陈子源"/>
+                  <w:listItem w:displayText="张涵" w:value="张涵"/>
+                  <w:listItem w:displayText="张莹" w:value="张莹"/>
+                  <w:listItem w:displayText="刘文佳" w:value="刘文佳"/>
+                  <w:listItem w:displayText="杜少恒" w:value="杜少恒"/>
+                  <w:listItem w:displayText="胡品爵" w:value="胡品爵"/>
+                  <w:listItem w:displayText="王智超" w:value="王智超"/>
+                  <w:listItem w:displayText="董哲" w:value="董哲"/>
+                  <w:listItem w:displayText="徐传旭" w:value="徐传旭"/>
+                  <w:listItem w:displayText="张健鹏" w:value="张健鹏"/>
+                </w:dropDownList>
+              </w:sdtPr>
+              <w:sdtContent>
+                <w:r>
+                  <w:rPr>
+                    <w:rFonts w:eastAsiaTheme="minorHAnsi" w:hint="eastAsia"/>
+                    <w:szCs w:val="21"/>
+                    <w:u w:val="single"/>
+                  </w:rPr>
+                  <w:t>张涵</w:t>
+                </w:r>
+              </w:sdtContent>
+            </w:sdt>
+          </w:p>
+        </w:tc>
+        <w:tc>
+          <w:tcPr>
+            <w:tcW w:w="974" w:type="dxa"/>
+            <w:vAlign w:val="center"/>
+          </w:tcPr>
+          <w:p>
+            <w:pPr>
+              <w:jc w:val="center"/>
+            </w:pPr>
+            <w:sdt>
+              <w:sdtPr>
+                <w:rPr>
+                  <w:rFonts w:eastAsiaTheme="minorHAnsi" w:hint="eastAsia"/>
+                  <w:szCs w:val="21"/>
+                  <w:u w:val="single"/>
+                </w:rPr>
+                <w:alias w:val="请选择编写人员"/>
+                <w:tag w:val="请选择编写人员"/>
+                <w:id w:val="-1224750245"/>
+                <w:placeholder>
+                  <w:docPart w:val="FDF6294BEBB18146BDDB9A08CAA37D75"/>
+                </w:placeholder>
+                <w:dropDownList>
+                  <w:listItem w:displayText="陈子源" w:value="陈子源"/>
+                  <w:listItem w:displayText="张涵" w:value="张涵"/>
+                  <w:listItem w:displayText="张莹" w:value="张莹"/>
+                  <w:listItem w:displayText="刘文佳" w:value="刘文佳"/>
+                  <w:listItem w:displayText="杜少恒" w:value="杜少恒"/>
+                  <w:listItem w:displayText="胡品爵" w:value="胡品爵"/>
+                  <w:listItem w:displayText="王智超" w:value="王智超"/>
+                  <w:listItem w:displayText="董哲" w:value="董哲"/>
+                  <w:listItem w:displayText="徐传旭" w:value="徐传旭"/>
+                  <w:listItem w:displayText="张健鹏" w:value="张健鹏"/>
+                </w:dropDownList>
+              </w:sdtPr>
+              <w:sdtContent>
+                <w:r>
+                  <w:rPr>
+                    <w:rFonts w:eastAsiaTheme="minorHAnsi" w:hint="eastAsia"/>
+                    <w:szCs w:val="21"/>
+                    <w:u w:val="single"/>
+                  </w:rPr>
+                  <w:t>张涵</w:t>
+                </w:r>
+              </w:sdtContent>
+            </w:sdt>
+          </w:p>
+        </w:tc>
+        <w:tc>
+          <w:tcPr>
+            <w:tcW w:w="1185" w:type="dxa"/>
+            <w:vAlign w:val="center"/>
+          </w:tcPr>
+          <w:p>
+            <w:pPr>
+              <w:jc w:val="center"/>
+            </w:pPr>
+            <w:sdt>
+              <w:sdtPr>
+                <w:rPr>
+                  <w:rFonts w:eastAsiaTheme="minorHAnsi" w:hint="eastAsia"/>
+                  <w:szCs w:val="21"/>
+                  <w:u w:val="single"/>
+                </w:rPr>
+                <w:alias w:val="请选择编写人员"/>
+                <w:tag w:val="请选择编写人员"/>
+                <w:id w:val="385621458"/>
+                <w:placeholder>
+                  <w:docPart w:val="BD6BD5DA3944DB4DBE148C104400E072"/>
+                </w:placeholder>
+                <w:dropDownList>
+                  <w:listItem w:displayText="陈子源" w:value="陈子源"/>
+                  <w:listItem w:displayText="张涵" w:value="张涵"/>
+                  <w:listItem w:displayText="张莹" w:value="张莹"/>
+                  <w:listItem w:displayText="刘文佳" w:value="刘文佳"/>
+                  <w:listItem w:displayText="杜少恒" w:value="杜少恒"/>
+                  <w:listItem w:displayText="胡品爵" w:value="胡品爵"/>
+                  <w:listItem w:displayText="王智超" w:value="王智超"/>
+                  <w:listItem w:displayText="董哲" w:value="董哲"/>
+                  <w:listItem w:displayText="徐传旭" w:value="徐传旭"/>
+                  <w:listItem w:displayText="张健鹏" w:value="张健鹏"/>
+                </w:dropDownList>
+              </w:sdtPr>
+              <w:sdtContent>
+                <w:r>
+                  <w:rPr>
+                    <w:rFonts w:eastAsiaTheme="minorHAnsi" w:hint="eastAsia"/>
+                    <w:szCs w:val="21"/>
+                    <w:u w:val="single"/>
+                  </w:rPr>
+                  <w:t>张涵</w:t>
+                </w:r>
+              </w:sdtContent>
+            </w:sdt>
+          </w:p>
+        </w:tc>
+        <w:tc>
+          <w:tcPr>
+            <w:tcW w:w="1186" w:type="dxa"/>
+            <w:vAlign w:val="center"/>
+          </w:tcPr>
+          <w:p>
+            <w:pPr>
+              <w:widowControl/>
+              <w:jc w:val="center"/>
+            </w:pPr>
+            <w:r>
+              <w:rPr>
+                <w:rFonts w:hint="eastAsia"/>
+              </w:rPr>
+              <w:t>2019/7/4</w:t>
+            </w:r>
+          </w:p>
+        </w:tc>
+      </w:tr>
+      <w:tr>
+        <w:trPr>
+          <w:trHeight w:val="397"/>
+          <w:jc w:val="center"/>
+        </w:trPr>
+        <w:tc>
+          <w:tcPr>
+            <w:tcW w:w="1129" w:type="dxa"/>
+            <w:vAlign w:val="center"/>
+          </w:tcPr>
+          <w:p>
+            <w:pPr>
+              <w:jc w:val="center"/>
+            </w:pPr>
+          </w:p>
+        </w:tc>
+        <w:tc>
+          <w:tcPr>
+            <w:tcW w:w="2438" w:type="dxa"/>
+            <w:vAlign w:val="center"/>
+          </w:tcPr>
+          <w:p>
+            <w:pPr>
+              <w:jc w:val="center"/>
+            </w:pPr>
+          </w:p>
+        </w:tc>
+        <w:tc>
+          <w:tcPr>
+            <w:tcW w:w="987" w:type="dxa"/>
+            <w:vAlign w:val="center"/>
+          </w:tcPr>
+          <w:p>
+            <w:pPr>
+              <w:jc w:val="center"/>
+            </w:pPr>
+          </w:p>
+        </w:tc>
+        <w:tc>
+          <w:tcPr>
+            <w:tcW w:w="974" w:type="dxa"/>
+            <w:vAlign w:val="center"/>
+          </w:tcPr>
+          <w:p>
+            <w:pPr>
+              <w:jc w:val="center"/>
+            </w:pPr>
+          </w:p>
+        </w:tc>
+        <w:tc>
+          <w:tcPr>
+            <w:tcW w:w="1185" w:type="dxa"/>
+            <w:vAlign w:val="center"/>
+          </w:tcPr>
+          <w:p>
+            <w:pPr>
+              <w:jc w:val="center"/>
+            </w:pPr>
+          </w:p>
+        </w:tc>
+        <w:tc>
+          <w:tcPr>
+            <w:tcW w:w="1186" w:type="dxa"/>
+            <w:vAlign w:val="center"/>
+          </w:tcPr>
+          <w:p>
+            <w:pPr>
+              <w:jc w:val="center"/>
+            </w:pPr>
+          </w:p>
+        </w:tc>
+      </w:tr>
+      <w:tr>
+        <w:trPr>
+          <w:trHeight w:val="397"/>
+          <w:jc w:val="center"/>
+        </w:trPr>
+        <w:tc>
+          <w:tcPr>
+            <w:tcW w:w="1129" w:type="dxa"/>
+            <w:vAlign w:val="center"/>
+          </w:tcPr>
+          <w:p>
+            <w:pPr>
+              <w:jc w:val="center"/>
+            </w:pPr>
+          </w:p>
+        </w:tc>
+        <w:tc>
+          <w:tcPr>
+            <w:tcW w:w="2438" w:type="dxa"/>
+            <w:vAlign w:val="center"/>
+          </w:tcPr>
+          <w:p>
+            <w:pPr>
+              <w:jc w:val="center"/>
+            </w:pPr>
+          </w:p>
+        </w:tc>
+        <w:tc>
+          <w:tcPr>
+            <w:tcW w:w="987" w:type="dxa"/>
+            <w:vAlign w:val="center"/>
+          </w:tcPr>
+          <w:p>
+            <w:pPr>
+              <w:jc w:val="center"/>
+            </w:pPr>
+          </w:p>
+        </w:tc>
+        <w:tc>
+          <w:tcPr>
+            <w:tcW w:w="974" w:type="dxa"/>
+            <w:vAlign w:val="center"/>
+          </w:tcPr>
+          <w:p>
+            <w:pPr>
+              <w:jc w:val="center"/>
+            </w:pPr>
+          </w:p>
+        </w:tc>
+        <w:tc>
+          <w:tcPr>
+            <w:tcW w:w="1185" w:type="dxa"/>
+            <w:vAlign w:val="center"/>
+          </w:tcPr>
+          <w:p>
+            <w:pPr>
+              <w:jc w:val="center"/>
+            </w:pPr>
+          </w:p>
+        </w:tc>
+        <w:tc>
+          <w:tcPr>
+            <w:tcW w:w="1186" w:type="dxa"/>
+            <w:vAlign w:val="center"/>
+          </w:tcPr>
+          <w:p>
+            <w:pPr>
+              <w:jc w:val="center"/>
+            </w:pPr>
+          </w:p>
+        </w:tc>
+      </w:tr>
+      <w:tr>
+        <w:trPr>
+          <w:trHeight w:val="397"/>
+          <w:jc w:val="center"/>
+        </w:trPr>
+        <w:tc>
+          <w:tcPr>
+            <w:tcW w:w="1129" w:type="dxa"/>
+            <w:vAlign w:val="center"/>
+          </w:tcPr>
+          <w:p>
+            <w:pPr>
+              <w:jc w:val="center"/>
+            </w:pPr>
+          </w:p>
+        </w:tc>
+        <w:tc>
+          <w:tcPr>
+            <w:tcW w:w="2438" w:type="dxa"/>
+            <w:vAlign w:val="center"/>
+          </w:tcPr>
+          <w:p>
+            <w:pPr>
+              <w:jc w:val="center"/>
+            </w:pPr>
+          </w:p>
+        </w:tc>
+        <w:tc>
+          <w:tcPr>
+            <w:tcW w:w="987" w:type="dxa"/>
+            <w:vAlign w:val="center"/>
+          </w:tcPr>
+          <w:p>
+            <w:pPr>
+              <w:jc w:val="center"/>
+            </w:pPr>
+          </w:p>
+        </w:tc>
+        <w:tc>
+          <w:tcPr>
+            <w:tcW w:w="974" w:type="dxa"/>
+            <w:vAlign w:val="center"/>
+          </w:tcPr>
+          <w:p>
+            <w:pPr>
+              <w:jc w:val="center"/>
+            </w:pPr>
+          </w:p>
+        </w:tc>
+        <w:tc>
+          <w:tcPr>
+            <w:tcW w:w="1185" w:type="dxa"/>
+            <w:vAlign w:val="center"/>
+          </w:tcPr>
+          <w:p>
+            <w:pPr>
+              <w:jc w:val="center"/>
+            </w:pPr>
+          </w:p>
+        </w:tc>
+        <w:tc>
+          <w:tcPr>
+            <w:tcW w:w="1186" w:type="dxa"/>
+            <w:vAlign w:val="center"/>
+          </w:tcPr>
+          <w:p>
+            <w:pPr>
+              <w:jc w:val="center"/>
+            </w:pPr>
+          </w:p>
+        </w:tc>
+      </w:tr>
+      <w:tr>
+        <w:trPr>
+          <w:trHeight w:val="397"/>
+          <w:jc w:val="center"/>
+        </w:trPr>
+        <w:tc>
+          <w:tcPr>
+            <w:tcW w:w="1129" w:type="dxa"/>
+            <w:vAlign w:val="center"/>
+          </w:tcPr>
+          <w:p>
+            <w:pPr>
+              <w:jc w:val="center"/>
+            </w:pPr>
+          </w:p>
+        </w:tc>
+        <w:tc>
+          <w:tcPr>
+            <w:tcW w:w="2438" w:type="dxa"/>
+            <w:vAlign w:val="center"/>
+          </w:tcPr>
+          <w:p>
+            <w:pPr>
+              <w:jc w:val="center"/>
+            </w:pPr>
+          </w:p>
+        </w:tc>
+        <w:tc>
+          <w:tcPr>
+            <w:tcW w:w="987" w:type="dxa"/>
+            <w:vAlign w:val="center"/>
+          </w:tcPr>
+          <w:p>
+            <w:pPr>
+              <w:jc w:val="center"/>
+            </w:pPr>
+          </w:p>
+        </w:tc>
+        <w:tc>
+          <w:tcPr>
+            <w:tcW w:w="974" w:type="dxa"/>
+            <w:vAlign w:val="center"/>
+          </w:tcPr>
+          <w:p>
+            <w:pPr>
+              <w:jc w:val="center"/>
+            </w:pPr>
+          </w:p>
+        </w:tc>
+        <w:tc>
+          <w:tcPr>
+            <w:tcW w:w="1185" w:type="dxa"/>
+            <w:vAlign w:val="center"/>
+          </w:tcPr>
+          <w:p>
+            <w:pPr>
+              <w:jc w:val="center"/>
+            </w:pPr>
+          </w:p>
+        </w:tc>
+        <w:tc>
+          <w:tcPr>
+            <w:tcW w:w="1186" w:type="dxa"/>
+            <w:vAlign w:val="center"/>
+          </w:tcPr>
+          <w:p>
+            <w:pPr>
+              <w:jc w:val="center"/>
+            </w:pPr>
+          </w:p>
+        </w:tc>
+      </w:tr>
+      <w:tr>
+        <w:trPr>
+          <w:trHeight w:val="397"/>
+          <w:jc w:val="center"/>
+        </w:trPr>
+        <w:tc>
+          <w:tcPr>
+            <w:tcW w:w="1129" w:type="dxa"/>
+            <w:vAlign w:val="center"/>
+          </w:tcPr>
+          <w:p>
+            <w:pPr>
+              <w:jc w:val="center"/>
+            </w:pPr>
+          </w:p>
+        </w:tc>
+        <w:tc>
+          <w:tcPr>
+            <w:tcW w:w="2438" w:type="dxa"/>
+            <w:vAlign w:val="center"/>
+          </w:tcPr>
+          <w:p>
+            <w:pPr>
+              <w:jc w:val="center"/>
+            </w:pPr>
+          </w:p>
+        </w:tc>
+        <w:tc>
+          <w:tcPr>
+            <w:tcW w:w="987" w:type="dxa"/>
+            <w:vAlign w:val="center"/>
+          </w:tcPr>
+          <w:p>
+            <w:pPr>
+              <w:jc w:val="center"/>
+            </w:pPr>
+          </w:p>
+        </w:tc>
+        <w:tc>
+          <w:tcPr>
+            <w:tcW w:w="974" w:type="dxa"/>
+            <w:vAlign w:val="center"/>
+          </w:tcPr>
+          <w:p>
+            <w:pPr>
+              <w:jc w:val="center"/>
+            </w:pPr>
+          </w:p>
+        </w:tc>
+        <w:tc>
+          <w:tcPr>
+            <w:tcW w:w="1185" w:type="dxa"/>
+            <w:vAlign w:val="center"/>
+          </w:tcPr>
+          <w:p>
+            <w:pPr>
+              <w:jc w:val="center"/>
+            </w:pPr>
+          </w:p>
+        </w:tc>
+        <w:tc>
+          <w:tcPr>
+            <w:tcW w:w="1186" w:type="dxa"/>
+            <w:vAlign w:val="center"/>
+          </w:tcPr>
+          <w:p>
+            <w:pPr>
+              <w:jc w:val="center"/>
+            </w:pPr>
+          </w:p>
+        </w:tc>
+      </w:tr>
+      <w:tr>
+        <w:trPr>
+          <w:trHeight w:val="397"/>
+          <w:jc w:val="center"/>
+        </w:trPr>
+        <w:tc>
+          <w:tcPr>
+            <w:tcW w:w="1129" w:type="dxa"/>
+            <w:vAlign w:val="center"/>
+          </w:tcPr>
+          <w:p>
+            <w:pPr>
+              <w:jc w:val="center"/>
+            </w:pPr>
+          </w:p>
+        </w:tc>
+        <w:tc>
+          <w:tcPr>
+            <w:tcW w:w="2438" w:type="dxa"/>
+            <w:vAlign w:val="center"/>
+          </w:tcPr>
+          <w:p>
+            <w:pPr>
+              <w:jc w:val="center"/>
+            </w:pPr>
+          </w:p>
+        </w:tc>
+        <w:tc>
+          <w:tcPr>
+            <w:tcW w:w="987" w:type="dxa"/>
+            <w:vAlign w:val="center"/>
+          </w:tcPr>
+          <w:p>
+            <w:pPr>
+              <w:jc w:val="center"/>
+            </w:pPr>
+          </w:p>
+        </w:tc>
+        <w:tc>
+          <w:tcPr>
+            <w:tcW w:w="974" w:type="dxa"/>
+            <w:vAlign w:val="center"/>
+          </w:tcPr>
+          <w:p>
+            <w:pPr>
+              <w:jc w:val="center"/>
+            </w:pPr>
+          </w:p>
+        </w:tc>
+        <w:tc>
+          <w:tcPr>
+            <w:tcW w:w="1185" w:type="dxa"/>
+            <w:vAlign w:val="center"/>
+          </w:tcPr>
+          <w:p>
+            <w:pPr>
+              <w:jc w:val="center"/>
+            </w:pPr>
+          </w:p>
+        </w:tc>
+        <w:tc>
+          <w:tcPr>
+            <w:tcW w:w="1186" w:type="dxa"/>
+            <w:vAlign w:val="center"/>
+          </w:tcPr>
+          <w:p>
+            <w:pPr>
+              <w:jc w:val="center"/>
+            </w:pPr>
+          </w:p>
+        </w:tc>
+      </w:tr>
+      <w:tr>
+        <w:trPr>
+          <w:trHeight w:val="397"/>
+          <w:jc w:val="center"/>
+        </w:trPr>
+        <w:tc>
+          <w:tcPr>
+            <w:tcW w:w="1129" w:type="dxa"/>
+            <w:vAlign w:val="center"/>
+          </w:tcPr>
+          <w:p>
+            <w:pPr>
+              <w:jc w:val="center"/>
+            </w:pPr>
+          </w:p>
+        </w:tc>
+        <w:tc>
+          <w:tcPr>
+            <w:tcW w:w="2438" w:type="dxa"/>
+            <w:vAlign w:val="center"/>
+          </w:tcPr>
+          <w:p>
+            <w:pPr>
+              <w:jc w:val="center"/>
+            </w:pPr>
+          </w:p>
+        </w:tc>
+        <w:tc>
+          <w:tcPr>
+            <w:tcW w:w="987" w:type="dxa"/>
+            <w:vAlign w:val="center"/>
+          </w:tcPr>
+          <w:p>
+            <w:pPr>
+              <w:jc w:val="center"/>
+            </w:pPr>
+          </w:p>
+        </w:tc>
+        <w:tc>
+          <w:tcPr>
+            <w:tcW w:w="974" w:type="dxa"/>
+            <w:vAlign w:val="center"/>
+          </w:tcPr>
+          <w:p>
+            <w:pPr>
+              <w:jc w:val="center"/>
+            </w:pPr>
+          </w:p>
+        </w:tc>
+        <w:tc>
+          <w:tcPr>
+            <w:tcW w:w="1185" w:type="dxa"/>
+            <w:vAlign w:val="center"/>
+          </w:tcPr>
+          <w:p>
+            <w:pPr>
+              <w:jc w:val="center"/>
+            </w:pPr>
+          </w:p>
+        </w:tc>
+        <w:tc>
+          <w:tcPr>
+            <w:tcW w:w="1186" w:type="dxa"/>
+            <w:vAlign w:val="center"/>
+          </w:tcPr>
+          <w:p>
+            <w:pPr>
+              <w:jc w:val="center"/>
+            </w:pPr>
+          </w:p>
+        </w:tc>
+      </w:tr>
+      <w:tr>
+        <w:trPr>
+          <w:trHeight w:val="397"/>
+          <w:jc w:val="center"/>
+        </w:trPr>
+        <w:tc>
+          <w:tcPr>
+            <w:tcW w:w="1129" w:type="dxa"/>
+            <w:vAlign w:val="center"/>
+          </w:tcPr>
+          <w:p>
+            <w:pPr>
+              <w:jc w:val="center"/>
+            </w:pPr>
+          </w:p>
+        </w:tc>
+        <w:tc>
+          <w:tcPr>
+            <w:tcW w:w="2438" w:type="dxa"/>
+            <w:vAlign w:val="center"/>
+          </w:tcPr>
+          <w:p>
+            <w:pPr>
+              <w:jc w:val="center"/>
+            </w:pPr>
+          </w:p>
+        </w:tc>
+        <w:tc>
+          <w:tcPr>
+            <w:tcW w:w="987" w:type="dxa"/>
+            <w:vAlign w:val="center"/>
+          </w:tcPr>
+          <w:p>
+            <w:pPr>
+              <w:jc w:val="center"/>
+            </w:pPr>
+          </w:p>
+        </w:tc>
+        <w:tc>
+          <w:tcPr>
+            <w:tcW w:w="974" w:type="dxa"/>
+            <w:vAlign w:val="center"/>
+          </w:tcPr>
+          <w:p>
+            <w:pPr>
+              <w:jc w:val="center"/>
+            </w:pPr>
+          </w:p>
+        </w:tc>
+        <w:tc>
+          <w:tcPr>
+            <w:tcW w:w="1185" w:type="dxa"/>
+            <w:vAlign w:val="center"/>
+          </w:tcPr>
+          <w:p>
+            <w:pPr>
+              <w:jc w:val="center"/>
+            </w:pPr>
+          </w:p>
+        </w:tc>
+        <w:tc>
+          <w:tcPr>
+            <w:tcW w:w="1186" w:type="dxa"/>
+            <w:vAlign w:val="center"/>
+          </w:tcPr>
+          <w:p>
+            <w:pPr>
+              <w:jc w:val="center"/>
+            </w:pPr>
+          </w:p>
+        </w:tc>
+      </w:tr>
+    </w:tbl>
+    <w:p/>
+    <w:p>
+      <w:proofErr w:type="spellStart"/>
+      <w:r>
+        <w:rPr>
+          <w:rFonts w:hint="eastAsia"/>
+          <w:color w:val="FF0000"/>
+        </w:rPr>
+        <w:t>pr</w:t>
+      </w:r>
+      <w:proofErr w:type="spellEnd"/>
+      <w:r>
+        <w:rPr>
+          <w:rFonts w:hint="eastAsia"/>
+          <w:color w:val="FF0000"/>
+        </w:rPr>
+        <w:t>时删除以下文字</w:t>
+      </w:r>
+    </w:p>
+    <w:p>
+      <w:r>
+        <w:rPr>
+          <w:rFonts w:hint="eastAsia"/>
+        </w:rPr>
+        <w:t>表格说明：</w:t>
+      </w:r>
+    </w:p>
+    <w:p>
+      <w:pPr>
+        <w:pStyle w:val="a8"/>
+        <w:numPr>
+          <w:ilvl w:val="0"/>
+          <w:numId w:val="2"/>
+        </w:numPr>
+        <w:ind w:firstLineChars="0"/>
+      </w:pPr>
+      <w:r>
+        <w:rPr>
+          <w:rFonts w:hint="eastAsia"/>
+        </w:rPr>
+        <w:t>修改编号叠加</w:t>
+      </w:r>
+    </w:p>
+    <w:p>
+      <w:pPr>
+        <w:pStyle w:val="a8"/>
+        <w:numPr>
+          <w:ilvl w:val="0"/>
+          <w:numId w:val="2"/>
+        </w:numPr>
+        <w:ind w:firstLineChars="0"/>
+      </w:pPr>
+      <w:r>
+        <w:rPr>
+          <w:rFonts w:hint="eastAsia"/>
+        </w:rPr>
+        <w:t>创建页码及条款：格式如下：说明-修改的页码-修改的内容标题编号</w:t>
+      </w:r>
+    </w:p>
+    <w:p>
+      <w:pPr>
+        <w:pStyle w:val="a8"/>
+        <w:ind w:left="360" w:firstLineChars="0" w:firstLine="0"/>
+      </w:pPr>
+      <w:r>
+        <w:rPr>
+          <w:rFonts w:hint="eastAsia"/>
+        </w:rPr>
+        <w:t>说明类型分为：创建、添加、修改、删除</w:t>
+      </w:r>
+    </w:p>
+    <w:p>
+      <w:pPr>
+        <w:pStyle w:val="a8"/>
+        <w:ind w:left="360" w:firstLineChars="0" w:firstLine="0"/>
+      </w:pPr>
+      <w:r>
+        <w:rPr>
+          <w:rFonts w:hint="eastAsia"/>
+        </w:rPr>
+        <w:t>当说明类型为创建时，格式应为：创建-全部-全部</w:t>
+      </w:r>
+    </w:p>
+    <w:p>
+      <w:pPr>
+        <w:pStyle w:val="a8"/>
+        <w:numPr>
+          <w:ilvl w:val="0"/>
+          <w:numId w:val="2"/>
+        </w:numPr>
+        <w:ind w:firstLineChars="0"/>
+      </w:pPr>
+      <w:r>
+        <w:rPr>
+          <w:rFonts w:hint="eastAsia"/>
+        </w:rPr>
+        <w:t>修改人的下拉框可点击进行复制。</w:t>
+      </w:r>
+    </w:p>
+    <w:p>
+      <w:pPr>
+        <w:pStyle w:val="a8"/>
+        <w:numPr>
+          <w:ilvl w:val="0"/>
+          <w:numId w:val="2"/>
+        </w:numPr>
+        <w:ind w:firstLineChars="0"/>
+      </w:pPr>
+      <w:r>
+        <w:rPr>
+          <w:rFonts w:hint="eastAsia"/>
+        </w:rPr>
+        <w:t>修改日期的格式为：</w:t>
+      </w:r>
+      <w:r>
+        <w:rPr>
+          <w:rFonts w:hint="eastAsia"/>
+        </w:rPr>
+        <w:t>2019/7/4</w:t>
+      </w:r>
+    </w:p>
+    <w:p>
+      <w:pPr>
+        <w:widowControl/>
+        <w:jc w:val="left"/>
+        <w:rPr>
+          <w:rFonts w:hint="eastAsia"/>
+        </w:rPr>
+      </w:pPr>
+      <w:r>
+        <w:br w:type="page"/>
+      </w:r>
+    </w:p>
+    <w:p>
+      <w:pPr>
+        <w:jc w:val="center"/>
+        <w:rPr>
           <w:rFonts w:ascii="微软雅黑" w:eastAsia="微软雅黑" w:hAnsi="微软雅黑"/>
           <w:b/>
           <w:sz w:val="44"/>
@@ -661,7 +1767,7 @@
     </w:p>
     <w:p>
       <w:pPr>
-        <w:pStyle w:val="11"/>
+        <w:pStyle w:val="TOC1"/>
         <w:rPr>
           <w:noProof/>
         </w:rPr>
@@ -757,7 +1863,7 @@
     </w:p>
     <w:p>
       <w:pPr>
-        <w:pStyle w:val="21"/>
+        <w:pStyle w:val="TOC2"/>
         <w:tabs>
           <w:tab w:val="right" w:leader="dot" w:pos="8296"/>
         </w:tabs>
@@ -826,7 +1932,7 @@
     </w:p>
     <w:p>
       <w:pPr>
-        <w:pStyle w:val="21"/>
+        <w:pStyle w:val="TOC2"/>
         <w:tabs>
           <w:tab w:val="right" w:leader="dot" w:pos="8296"/>
         </w:tabs>
@@ -895,7 +2001,7 @@
     </w:p>
     <w:p>
       <w:pPr>
-        <w:pStyle w:val="21"/>
+        <w:pStyle w:val="TOC2"/>
         <w:tabs>
           <w:tab w:val="right" w:leader="dot" w:pos="8296"/>
         </w:tabs>
@@ -964,7 +2070,7 @@
     </w:p>
     <w:p>
       <w:pPr>
-        <w:pStyle w:val="21"/>
+        <w:pStyle w:val="TOC2"/>
         <w:tabs>
           <w:tab w:val="right" w:leader="dot" w:pos="8296"/>
         </w:tabs>
@@ -1033,7 +2139,7 @@
     </w:p>
     <w:p>
       <w:pPr>
-        <w:pStyle w:val="21"/>
+        <w:pStyle w:val="TOC2"/>
         <w:tabs>
           <w:tab w:val="right" w:leader="dot" w:pos="8296"/>
         </w:tabs>
@@ -1200,6 +2306,7 @@
             <w:listItem w:displayText="项目验收申请报告" w:value="项目验收申请报告"/>
           </w:dropDownList>
         </w:sdtPr>
+        <w:sdtEndPr/>
         <w:sdtContent>
           <w:r>
             <w:rPr>
@@ -1266,6 +2373,7 @@
             <w:listItem w:displayText="Software Requirement Specification（SRS）" w:value="Software Requirement Specification（SRS）"/>
           </w:dropDownList>
         </w:sdtPr>
+        <w:sdtEndPr/>
         <w:sdtContent>
           <w:r>
             <w:rPr>
@@ -1313,6 +2421,7 @@
             <w:listItem w:displayText="0.3" w:value="0.3"/>
           </w:dropDownList>
         </w:sdtPr>
+        <w:sdtEndPr/>
         <w:sdtContent>
           <w:r>
             <w:rPr>
@@ -1384,6 +2493,7 @@
             <w:docPart w:val="1ABA7CAC55CF4007B2E54FEE591C838F"/>
           </w:placeholder>
         </w:sdtPr>
+        <w:sdtEndPr/>
         <w:sdtContent>
           <w:r>
             <w:rPr>
@@ -1687,6 +2797,7 @@
           <w:docPart w:val="1ABA7CAC55CF4007B2E54FEE591C838F"/>
         </w:placeholder>
       </w:sdtPr>
+      <w:sdtEndPr/>
       <w:sdtContent>
         <w:p>
           <w:pPr>
@@ -1766,9 +2877,6 @@
           <w:numId w:val="1"/>
         </w:numPr>
         <w:ind w:firstLineChars="0"/>
-        <w:rPr>
-          <w:rFonts w:ascii="微软雅黑" w:eastAsia="微软雅黑" w:hAnsi="微软雅黑"/>
-        </w:rPr>
       </w:pPr>
       <w:hyperlink r:id="rId8" w:history="1">
         <w:r>
@@ -1799,54 +2907,9 @@
         </w:rPr>
         <w:t>，国家标准</w:t>
       </w:r>
-    </w:p>
-    <w:p>
-      <w:pPr>
-        <w:pStyle w:val="a8"/>
-        <w:numPr>
-          <w:ilvl w:val="0"/>
-          <w:numId w:val="1"/>
-        </w:numPr>
-        <w:ind w:firstLineChars="0"/>
-        <w:rPr>
-          <w:rFonts w:ascii="微软雅黑" w:eastAsia="微软雅黑" w:hAnsi="微软雅黑"/>
-          <w:highlight w:val="yellow"/>
-        </w:rPr>
-      </w:pPr>
-      <w:r>
-        <w:rPr>
-          <w:rFonts w:ascii="微软雅黑" w:eastAsia="微软雅黑" w:hAnsi="微软雅黑" w:hint="eastAsia"/>
-          <w:highlight w:val="yellow"/>
-        </w:rPr>
-        <w:t>如果此次为文档更新，请在这里填写该文档的上一个版本文件名称</w:t>
-      </w:r>
-    </w:p>
-    <w:p>
-      <w:pPr>
-        <w:pStyle w:val="2"/>
-        <w:rPr>
-          <w:rFonts w:ascii="微软雅黑" w:eastAsia="微软雅黑" w:hAnsi="微软雅黑"/>
-        </w:rPr>
-      </w:pPr>
-      <w:bookmarkStart w:id="5" w:name="_Toc12977767"/>
-      <w:r>
-        <w:rPr>
-          <w:rFonts w:ascii="微软雅黑" w:eastAsia="微软雅黑" w:hAnsi="微软雅黑" w:hint="eastAsia"/>
-        </w:rPr>
-        <w:t>1.5修改说明</w:t>
-      </w:r>
+      <w:bookmarkStart w:id="5" w:name="_GoBack"/>
       <w:bookmarkEnd w:id="5"/>
     </w:p>
-    <w:p>
-      <w:r>
-        <w:rPr>
-          <w:rFonts w:hint="eastAsia"/>
-          <w:highlight w:val="yellow"/>
-        </w:rPr>
-        <w:t>如果此次为文档更新，请记得更新文档版本号，以及在此处填写修改说明，否则填无。</w:t>
-      </w:r>
-    </w:p>
-    <w:p/>
     <w:sectPr>
       <w:headerReference w:type="default" r:id="rId9"/>
       <w:footerReference w:type="default" r:id="rId10"/>
@@ -1861,7 +2924,7 @@
 </file>
 
 <file path=word/endnotes.xml><?xml version="1.0" encoding="utf-8"?>
-<w:endnotes xmlns:wpc="http://schemas.microsoft.com/office/word/2010/wordprocessingCanvas" xmlns:cx="http://schemas.microsoft.com/office/drawing/2014/chartex" xmlns:cx1="http://schemas.microsoft.com/office/drawing/2015/9/8/chartex" xmlns:mc="http://schemas.openxmlformats.org/markup-compatibility/2006" xmlns:o="urn:schemas-microsoft-com:office:office" xmlns:r="http://schemas.openxmlformats.org/officeDocument/2006/relationships" xmlns:m="http://schemas.openxmlformats.org/officeDocument/2006/math" xmlns:v="urn:schemas-microsoft-com:vml" xmlns:wp14="http://schemas.microsoft.com/office/word/2010/wordprocessingDrawing" xmlns:wp="http://schemas.openxmlformats.org/drawingml/2006/wordprocessingDrawing" xmlns:w10="urn:schemas-microsoft-com:office:word" xmlns:w="http://schemas.openxmlformats.org/wordprocessingml/2006/main" xmlns:w14="http://schemas.microsoft.com/office/word/2010/wordml" xmlns:w15="http://schemas.microsoft.com/office/word/2012/wordml" xmlns:w16se="http://schemas.microsoft.com/office/word/2015/wordml/symex" xmlns:wpg="http://schemas.microsoft.com/office/word/2010/wordprocessingGroup" xmlns:wpi="http://schemas.microsoft.com/office/word/2010/wordprocessingInk" xmlns:wne="http://schemas.microsoft.com/office/word/2006/wordml" xmlns:wps="http://schemas.microsoft.com/office/word/2010/wordprocessingShape" mc:Ignorable="w14 w15 w16se wp14">
+<w:endnotes xmlns:wpc="http://schemas.microsoft.com/office/word/2010/wordprocessingCanvas" xmlns:cx="http://schemas.microsoft.com/office/drawing/2014/chartex" xmlns:cx1="http://schemas.microsoft.com/office/drawing/2015/9/8/chartex" xmlns:cx2="http://schemas.microsoft.com/office/drawing/2015/10/21/chartex" xmlns:cx3="http://schemas.microsoft.com/office/drawing/2016/5/9/chartex" xmlns:cx4="http://schemas.microsoft.com/office/drawing/2016/5/10/chartex" xmlns:cx5="http://schemas.microsoft.com/office/drawing/2016/5/11/chartex" xmlns:cx6="http://schemas.microsoft.com/office/drawing/2016/5/12/chartex" xmlns:cx7="http://schemas.microsoft.com/office/drawing/2016/5/13/chartex" xmlns:cx8="http://schemas.microsoft.com/office/drawing/2016/5/14/chartex" xmlns:mc="http://schemas.openxmlformats.org/markup-compatibility/2006" xmlns:aink="http://schemas.microsoft.com/office/drawing/2016/ink" xmlns:am3d="http://schemas.microsoft.com/office/drawing/2017/model3d" xmlns:o="urn:schemas-microsoft-com:office:office" xmlns:r="http://schemas.openxmlformats.org/officeDocument/2006/relationships" xmlns:m="http://schemas.openxmlformats.org/officeDocument/2006/math" xmlns:v="urn:schemas-microsoft-com:vml" xmlns:wp14="http://schemas.microsoft.com/office/word/2010/wordprocessingDrawing" xmlns:wp="http://schemas.openxmlformats.org/drawingml/2006/wordprocessingDrawing" xmlns:w10="urn:schemas-microsoft-com:office:word" xmlns:w="http://schemas.openxmlformats.org/wordprocessingml/2006/main" xmlns:w14="http://schemas.microsoft.com/office/word/2010/wordml" xmlns:w15="http://schemas.microsoft.com/office/word/2012/wordml" xmlns:w16cid="http://schemas.microsoft.com/office/word/2016/wordml/cid" xmlns:w16se="http://schemas.microsoft.com/office/word/2015/wordml/symex" xmlns:wpg="http://schemas.microsoft.com/office/word/2010/wordprocessingGroup" xmlns:wpi="http://schemas.microsoft.com/office/word/2010/wordprocessingInk" xmlns:wne="http://schemas.microsoft.com/office/word/2006/wordml" xmlns:wps="http://schemas.microsoft.com/office/word/2010/wordprocessingShape" mc:Ignorable="w14 w15 w16se w16cid wp14">
   <w:endnote w:type="separator" w:id="-1">
     <w:p>
       <w:r>
@@ -1880,7 +2943,7 @@
 </file>
 
 <file path=word/footer1.xml><?xml version="1.0" encoding="utf-8"?>
-<w:ftr xmlns:wpc="http://schemas.microsoft.com/office/word/2010/wordprocessingCanvas" xmlns:cx="http://schemas.microsoft.com/office/drawing/2014/chartex" xmlns:cx1="http://schemas.microsoft.com/office/drawing/2015/9/8/chartex" xmlns:mc="http://schemas.openxmlformats.org/markup-compatibility/2006" xmlns:o="urn:schemas-microsoft-com:office:office" xmlns:r="http://schemas.openxmlformats.org/officeDocument/2006/relationships" xmlns:m="http://schemas.openxmlformats.org/officeDocument/2006/math" xmlns:v="urn:schemas-microsoft-com:vml" xmlns:wp14="http://schemas.microsoft.com/office/word/2010/wordprocessingDrawing" xmlns:wp="http://schemas.openxmlformats.org/drawingml/2006/wordprocessingDrawing" xmlns:w10="urn:schemas-microsoft-com:office:word" xmlns:w="http://schemas.openxmlformats.org/wordprocessingml/2006/main" xmlns:w14="http://schemas.microsoft.com/office/word/2010/wordml" xmlns:w15="http://schemas.microsoft.com/office/word/2012/wordml" xmlns:w16se="http://schemas.microsoft.com/office/word/2015/wordml/symex" xmlns:wpg="http://schemas.microsoft.com/office/word/2010/wordprocessingGroup" xmlns:wpi="http://schemas.microsoft.com/office/word/2010/wordprocessingInk" xmlns:wne="http://schemas.microsoft.com/office/word/2006/wordml" xmlns:wps="http://schemas.microsoft.com/office/word/2010/wordprocessingShape" mc:Ignorable="w14 w15 w16se wp14">
+<w:ftr xmlns:wpc="http://schemas.microsoft.com/office/word/2010/wordprocessingCanvas" xmlns:cx="http://schemas.microsoft.com/office/drawing/2014/chartex" xmlns:cx1="http://schemas.microsoft.com/office/drawing/2015/9/8/chartex" xmlns:cx2="http://schemas.microsoft.com/office/drawing/2015/10/21/chartex" xmlns:cx3="http://schemas.microsoft.com/office/drawing/2016/5/9/chartex" xmlns:cx4="http://schemas.microsoft.com/office/drawing/2016/5/10/chartex" xmlns:cx5="http://schemas.microsoft.com/office/drawing/2016/5/11/chartex" xmlns:cx6="http://schemas.microsoft.com/office/drawing/2016/5/12/chartex" xmlns:cx7="http://schemas.microsoft.com/office/drawing/2016/5/13/chartex" xmlns:cx8="http://schemas.microsoft.com/office/drawing/2016/5/14/chartex" xmlns:mc="http://schemas.openxmlformats.org/markup-compatibility/2006" xmlns:aink="http://schemas.microsoft.com/office/drawing/2016/ink" xmlns:am3d="http://schemas.microsoft.com/office/drawing/2017/model3d" xmlns:o="urn:schemas-microsoft-com:office:office" xmlns:r="http://schemas.openxmlformats.org/officeDocument/2006/relationships" xmlns:m="http://schemas.openxmlformats.org/officeDocument/2006/math" xmlns:v="urn:schemas-microsoft-com:vml" xmlns:wp14="http://schemas.microsoft.com/office/word/2010/wordprocessingDrawing" xmlns:wp="http://schemas.openxmlformats.org/drawingml/2006/wordprocessingDrawing" xmlns:w10="urn:schemas-microsoft-com:office:word" xmlns:w="http://schemas.openxmlformats.org/wordprocessingml/2006/main" xmlns:w14="http://schemas.microsoft.com/office/word/2010/wordml" xmlns:w15="http://schemas.microsoft.com/office/word/2012/wordml" xmlns:w16cid="http://schemas.microsoft.com/office/word/2016/wordml/cid" xmlns:w16se="http://schemas.microsoft.com/office/word/2015/wordml/symex" xmlns:wpg="http://schemas.microsoft.com/office/word/2010/wordprocessingGroup" xmlns:wpi="http://schemas.microsoft.com/office/word/2010/wordprocessingInk" xmlns:wne="http://schemas.microsoft.com/office/word/2006/wordml" xmlns:wps="http://schemas.microsoft.com/office/word/2010/wordprocessingShape" mc:Ignorable="w14 w15 w16se w16cid wp14">
   <w:p>
     <w:pPr>
       <w:pStyle w:val="a5"/>
@@ -1901,37 +2964,7 @@
       <w:rPr>
         <w:rFonts w:ascii="微软雅黑" w:eastAsia="微软雅黑" w:hAnsi="微软雅黑" w:hint="eastAsia"/>
       </w:rPr>
-      <w:t>inder</w:t>
-    </w:r>
-    <w:r>
-      <w:rPr>
-        <w:rFonts w:ascii="微软雅黑" w:eastAsia="微软雅黑" w:hAnsi="微软雅黑" w:hint="eastAsia"/>
-      </w:rPr>
-      <w:t>项目开发小组</w:t>
-    </w:r>
-    <w:r>
-      <w:rPr>
-        <w:rFonts w:ascii="微软雅黑" w:eastAsia="微软雅黑" w:hAnsi="微软雅黑" w:hint="eastAsia"/>
-      </w:rPr>
-      <w:t xml:space="preserve">                      </w:t>
-    </w:r>
-    <w:r>
-      <w:rPr>
-        <w:rFonts w:ascii="微软雅黑" w:eastAsia="微软雅黑" w:hAnsi="微软雅黑" w:hint="eastAsia"/>
-      </w:rPr>
-      <w:t>管理文档</w:t>
-    </w:r>
-    <w:r>
-      <w:rPr>
-        <w:rFonts w:ascii="微软雅黑" w:eastAsia="微软雅黑" w:hAnsi="微软雅黑" w:hint="eastAsia"/>
-      </w:rPr>
-      <w:t xml:space="preserve"> </w:t>
-    </w:r>
-    <w:r>
-      <w:rPr>
-        <w:rFonts w:ascii="微软雅黑" w:eastAsia="微软雅黑" w:hAnsi="微软雅黑" w:hint="eastAsia"/>
-      </w:rPr>
-      <w:t>注意保密</w:t>
+      <w:t>inder项目开发小组                      管理文档 注意保密</w:t>
     </w:r>
     <w:r>
       <w:rPr>
@@ -1980,7 +3013,7 @@
         <w:rFonts w:ascii="微软雅黑" w:eastAsia="微软雅黑" w:hAnsi="微软雅黑"/>
         <w:noProof/>
       </w:rPr>
-      <w:t>4</w:t>
+      <w:t>5</w:t>
     </w:r>
     <w:r>
       <w:rPr>
@@ -1992,19 +3025,7 @@
       <w:rPr>
         <w:rFonts w:ascii="微软雅黑" w:eastAsia="微软雅黑" w:hAnsi="微软雅黑" w:hint="eastAsia"/>
       </w:rPr>
-      <w:t>页</w:t>
-    </w:r>
-    <w:r>
-      <w:rPr>
-        <w:rFonts w:ascii="微软雅黑" w:eastAsia="微软雅黑" w:hAnsi="微软雅黑" w:hint="eastAsia"/>
-      </w:rPr>
-      <w:t xml:space="preserve"> </w:t>
-    </w:r>
-    <w:r>
-      <w:rPr>
-        <w:rFonts w:ascii="微软雅黑" w:eastAsia="微软雅黑" w:hAnsi="微软雅黑" w:hint="eastAsia"/>
-      </w:rPr>
-      <w:t>共</w:t>
+      <w:t>页 共</w:t>
     </w:r>
     <w:r>
       <w:rPr>
@@ -2032,7 +3053,7 @@
         <w:rFonts w:ascii="微软雅黑" w:eastAsia="微软雅黑" w:hAnsi="微软雅黑"/>
         <w:noProof/>
       </w:rPr>
-      <w:t>4</w:t>
+      <w:t>5</w:t>
     </w:r>
     <w:r>
       <w:rPr>
@@ -2063,7 +3084,7 @@
 </file>
 
 <file path=word/footnotes.xml><?xml version="1.0" encoding="utf-8"?>
-<w:footnotes xmlns:wpc="http://schemas.microsoft.com/office/word/2010/wordprocessingCanvas" xmlns:cx="http://schemas.microsoft.com/office/drawing/2014/chartex" xmlns:cx1="http://schemas.microsoft.com/office/drawing/2015/9/8/chartex" xmlns:mc="http://schemas.openxmlformats.org/markup-compatibility/2006" xmlns:o="urn:schemas-microsoft-com:office:office" xmlns:r="http://schemas.openxmlformats.org/officeDocument/2006/relationships" xmlns:m="http://schemas.openxmlformats.org/officeDocument/2006/math" xmlns:v="urn:schemas-microsoft-com:vml" xmlns:wp14="http://schemas.microsoft.com/office/word/2010/wordprocessingDrawing" xmlns:wp="http://schemas.openxmlformats.org/drawingml/2006/wordprocessingDrawing" xmlns:w10="urn:schemas-microsoft-com:office:word" xmlns:w="http://schemas.openxmlformats.org/wordprocessingml/2006/main" xmlns:w14="http://schemas.microsoft.com/office/word/2010/wordml" xmlns:w15="http://schemas.microsoft.com/office/word/2012/wordml" xmlns:w16se="http://schemas.microsoft.com/office/word/2015/wordml/symex" xmlns:wpg="http://schemas.microsoft.com/office/word/2010/wordprocessingGroup" xmlns:wpi="http://schemas.microsoft.com/office/word/2010/wordprocessingInk" xmlns:wne="http://schemas.microsoft.com/office/word/2006/wordml" xmlns:wps="http://schemas.microsoft.com/office/word/2010/wordprocessingShape" mc:Ignorable="w14 w15 w16se wp14">
+<w:footnotes xmlns:wpc="http://schemas.microsoft.com/office/word/2010/wordprocessingCanvas" xmlns:cx="http://schemas.microsoft.com/office/drawing/2014/chartex" xmlns:cx1="http://schemas.microsoft.com/office/drawing/2015/9/8/chartex" xmlns:cx2="http://schemas.microsoft.com/office/drawing/2015/10/21/chartex" xmlns:cx3="http://schemas.microsoft.com/office/drawing/2016/5/9/chartex" xmlns:cx4="http://schemas.microsoft.com/office/drawing/2016/5/10/chartex" xmlns:cx5="http://schemas.microsoft.com/office/drawing/2016/5/11/chartex" xmlns:cx6="http://schemas.microsoft.com/office/drawing/2016/5/12/chartex" xmlns:cx7="http://schemas.microsoft.com/office/drawing/2016/5/13/chartex" xmlns:cx8="http://schemas.microsoft.com/office/drawing/2016/5/14/chartex" xmlns:mc="http://schemas.openxmlformats.org/markup-compatibility/2006" xmlns:aink="http://schemas.microsoft.com/office/drawing/2016/ink" xmlns:am3d="http://schemas.microsoft.com/office/drawing/2017/model3d" xmlns:o="urn:schemas-microsoft-com:office:office" xmlns:r="http://schemas.openxmlformats.org/officeDocument/2006/relationships" xmlns:m="http://schemas.openxmlformats.org/officeDocument/2006/math" xmlns:v="urn:schemas-microsoft-com:vml" xmlns:wp14="http://schemas.microsoft.com/office/word/2010/wordprocessingDrawing" xmlns:wp="http://schemas.openxmlformats.org/drawingml/2006/wordprocessingDrawing" xmlns:w10="urn:schemas-microsoft-com:office:word" xmlns:w="http://schemas.openxmlformats.org/wordprocessingml/2006/main" xmlns:w14="http://schemas.microsoft.com/office/word/2010/wordml" xmlns:w15="http://schemas.microsoft.com/office/word/2012/wordml" xmlns:w16cid="http://schemas.microsoft.com/office/word/2016/wordml/cid" xmlns:w16se="http://schemas.microsoft.com/office/word/2015/wordml/symex" xmlns:wpg="http://schemas.microsoft.com/office/word/2010/wordprocessingGroup" xmlns:wpi="http://schemas.microsoft.com/office/word/2010/wordprocessingInk" xmlns:wne="http://schemas.microsoft.com/office/word/2006/wordml" xmlns:wps="http://schemas.microsoft.com/office/word/2010/wordprocessingShape" mc:Ignorable="w14 w15 w16se w16cid wp14">
   <w:footnote w:type="separator" w:id="-1">
     <w:p>
       <w:r>
@@ -2082,7 +3103,7 @@
 </file>
 
 <file path=word/header1.xml><?xml version="1.0" encoding="utf-8"?>
-<w:hdr xmlns:wpc="http://schemas.microsoft.com/office/word/2010/wordprocessingCanvas" xmlns:cx="http://schemas.microsoft.com/office/drawing/2014/chartex" xmlns:cx1="http://schemas.microsoft.com/office/drawing/2015/9/8/chartex" xmlns:mc="http://schemas.openxmlformats.org/markup-compatibility/2006" xmlns:o="urn:schemas-microsoft-com:office:office" xmlns:r="http://schemas.openxmlformats.org/officeDocument/2006/relationships" xmlns:m="http://schemas.openxmlformats.org/officeDocument/2006/math" xmlns:v="urn:schemas-microsoft-com:vml" xmlns:wp14="http://schemas.microsoft.com/office/word/2010/wordprocessingDrawing" xmlns:wp="http://schemas.openxmlformats.org/drawingml/2006/wordprocessingDrawing" xmlns:w10="urn:schemas-microsoft-com:office:word" xmlns:w="http://schemas.openxmlformats.org/wordprocessingml/2006/main" xmlns:w14="http://schemas.microsoft.com/office/word/2010/wordml" xmlns:w15="http://schemas.microsoft.com/office/word/2012/wordml" xmlns:w16se="http://schemas.microsoft.com/office/word/2015/wordml/symex" xmlns:wpg="http://schemas.microsoft.com/office/word/2010/wordprocessingGroup" xmlns:wpi="http://schemas.microsoft.com/office/word/2010/wordprocessingInk" xmlns:wne="http://schemas.microsoft.com/office/word/2006/wordml" xmlns:wps="http://schemas.microsoft.com/office/word/2010/wordprocessingShape" mc:Ignorable="w14 w15 w16se wp14">
+<w:hdr xmlns:wpc="http://schemas.microsoft.com/office/word/2010/wordprocessingCanvas" xmlns:cx="http://schemas.microsoft.com/office/drawing/2014/chartex" xmlns:cx1="http://schemas.microsoft.com/office/drawing/2015/9/8/chartex" xmlns:cx2="http://schemas.microsoft.com/office/drawing/2015/10/21/chartex" xmlns:cx3="http://schemas.microsoft.com/office/drawing/2016/5/9/chartex" xmlns:cx4="http://schemas.microsoft.com/office/drawing/2016/5/10/chartex" xmlns:cx5="http://schemas.microsoft.com/office/drawing/2016/5/11/chartex" xmlns:cx6="http://schemas.microsoft.com/office/drawing/2016/5/12/chartex" xmlns:cx7="http://schemas.microsoft.com/office/drawing/2016/5/13/chartex" xmlns:cx8="http://schemas.microsoft.com/office/drawing/2016/5/14/chartex" xmlns:mc="http://schemas.openxmlformats.org/markup-compatibility/2006" xmlns:aink="http://schemas.microsoft.com/office/drawing/2016/ink" xmlns:am3d="http://schemas.microsoft.com/office/drawing/2017/model3d" xmlns:o="urn:schemas-microsoft-com:office:office" xmlns:r="http://schemas.openxmlformats.org/officeDocument/2006/relationships" xmlns:m="http://schemas.openxmlformats.org/officeDocument/2006/math" xmlns:v="urn:schemas-microsoft-com:vml" xmlns:wp14="http://schemas.microsoft.com/office/word/2010/wordprocessingDrawing" xmlns:wp="http://schemas.openxmlformats.org/drawingml/2006/wordprocessingDrawing" xmlns:w10="urn:schemas-microsoft-com:office:word" xmlns:w="http://schemas.openxmlformats.org/wordprocessingml/2006/main" xmlns:w14="http://schemas.microsoft.com/office/word/2010/wordml" xmlns:w15="http://schemas.microsoft.com/office/word/2012/wordml" xmlns:w16cid="http://schemas.microsoft.com/office/word/2016/wordml/cid" xmlns:w16se="http://schemas.microsoft.com/office/word/2015/wordml/symex" xmlns:wpg="http://schemas.microsoft.com/office/word/2010/wordprocessingGroup" xmlns:wpi="http://schemas.microsoft.com/office/word/2010/wordprocessingInk" xmlns:wne="http://schemas.microsoft.com/office/word/2006/wordml" xmlns:wps="http://schemas.microsoft.com/office/word/2010/wordprocessingShape" mc:Ignorable="w14 w15 w16se w16cid wp14">
   <w:p>
     <w:pPr>
       <w:pStyle w:val="a3"/>
@@ -2118,19 +3139,7 @@
       <w:rPr>
         <w:rFonts w:ascii="微软雅黑" w:eastAsia="微软雅黑" w:hAnsi="微软雅黑" w:hint="eastAsia"/>
       </w:rPr>
-      <w:t>inder</w:t>
-    </w:r>
-    <w:r>
-      <w:rPr>
-        <w:rFonts w:ascii="微软雅黑" w:eastAsia="微软雅黑" w:hAnsi="微软雅黑" w:hint="eastAsia"/>
-      </w:rPr>
-      <w:t>项目开发小组</w:t>
-    </w:r>
-    <w:r>
-      <w:rPr>
-        <w:rFonts w:ascii="微软雅黑" w:eastAsia="微软雅黑" w:hAnsi="微软雅黑" w:hint="eastAsia"/>
-      </w:rPr>
-      <w:t xml:space="preserve"> </w:t>
+      <w:t xml:space="preserve">inder项目开发小组 </w:t>
     </w:r>
     <w:r>
       <w:rPr>
@@ -2142,25 +3151,13 @@
       <w:rPr>
         <w:rFonts w:ascii="微软雅黑" w:eastAsia="微软雅黑" w:hAnsi="微软雅黑" w:hint="eastAsia"/>
       </w:rPr>
-      <w:t xml:space="preserve">                     </w:t>
-    </w:r>
-    <w:r>
-      <w:rPr>
-        <w:rFonts w:ascii="微软雅黑" w:eastAsia="微软雅黑" w:hAnsi="微软雅黑" w:hint="eastAsia"/>
-      </w:rPr>
-      <w:t xml:space="preserve">  </w:t>
+      <w:t xml:space="preserve">                       </w:t>
     </w:r>
     <w:r>
       <w:rPr>
         <w:rFonts w:ascii="微软雅黑" w:eastAsia="微软雅黑" w:hAnsi="微软雅黑"/>
       </w:rPr>
-      <w:t xml:space="preserve">             </w:t>
-    </w:r>
-    <w:r>
-      <w:rPr>
-        <w:rFonts w:ascii="微软雅黑" w:eastAsia="微软雅黑" w:hAnsi="微软雅黑"/>
-      </w:rPr>
-      <w:t xml:space="preserve">           </w:t>
+      <w:t xml:space="preserve">                        </w:t>
     </w:r>
     <w:r>
       <w:rPr>
@@ -2270,7 +3267,7 @@
 </file>
 
 <file path=word/numbering.xml><?xml version="1.0" encoding="utf-8"?>
-<w:numbering xmlns:wpc="http://schemas.microsoft.com/office/word/2010/wordprocessingCanvas" xmlns:cx="http://schemas.microsoft.com/office/drawing/2014/chartex" xmlns:cx1="http://schemas.microsoft.com/office/drawing/2015/9/8/chartex" xmlns:mc="http://schemas.openxmlformats.org/markup-compatibility/2006" xmlns:o="urn:schemas-microsoft-com:office:office" xmlns:r="http://schemas.openxmlformats.org/officeDocument/2006/relationships" xmlns:m="http://schemas.openxmlformats.org/officeDocument/2006/math" xmlns:v="urn:schemas-microsoft-com:vml" xmlns:wp14="http://schemas.microsoft.com/office/word/2010/wordprocessingDrawing" xmlns:wp="http://schemas.openxmlformats.org/drawingml/2006/wordprocessingDrawing" xmlns:w10="urn:schemas-microsoft-com:office:word" xmlns:w="http://schemas.openxmlformats.org/wordprocessingml/2006/main" xmlns:w14="http://schemas.microsoft.com/office/word/2010/wordml" xmlns:w15="http://schemas.microsoft.com/office/word/2012/wordml" xmlns:w16se="http://schemas.microsoft.com/office/word/2015/wordml/symex" xmlns:wpg="http://schemas.microsoft.com/office/word/2010/wordprocessingGroup" xmlns:wpi="http://schemas.microsoft.com/office/word/2010/wordprocessingInk" xmlns:wne="http://schemas.microsoft.com/office/word/2006/wordml" xmlns:wps="http://schemas.microsoft.com/office/word/2010/wordprocessingShape" mc:Ignorable="w14 w15 w16se wp14">
+<w:numbering xmlns:wpc="http://schemas.microsoft.com/office/word/2010/wordprocessingCanvas" xmlns:cx="http://schemas.microsoft.com/office/drawing/2014/chartex" xmlns:cx1="http://schemas.microsoft.com/office/drawing/2015/9/8/chartex" xmlns:cx2="http://schemas.microsoft.com/office/drawing/2015/10/21/chartex" xmlns:cx3="http://schemas.microsoft.com/office/drawing/2016/5/9/chartex" xmlns:cx4="http://schemas.microsoft.com/office/drawing/2016/5/10/chartex" xmlns:cx5="http://schemas.microsoft.com/office/drawing/2016/5/11/chartex" xmlns:cx6="http://schemas.microsoft.com/office/drawing/2016/5/12/chartex" xmlns:cx7="http://schemas.microsoft.com/office/drawing/2016/5/13/chartex" xmlns:cx8="http://schemas.microsoft.com/office/drawing/2016/5/14/chartex" xmlns:mc="http://schemas.openxmlformats.org/markup-compatibility/2006" xmlns:aink="http://schemas.microsoft.com/office/drawing/2016/ink" xmlns:am3d="http://schemas.microsoft.com/office/drawing/2017/model3d" xmlns:o="urn:schemas-microsoft-com:office:office" xmlns:r="http://schemas.openxmlformats.org/officeDocument/2006/relationships" xmlns:m="http://schemas.openxmlformats.org/officeDocument/2006/math" xmlns:v="urn:schemas-microsoft-com:vml" xmlns:wp14="http://schemas.microsoft.com/office/word/2010/wordprocessingDrawing" xmlns:wp="http://schemas.openxmlformats.org/drawingml/2006/wordprocessingDrawing" xmlns:w10="urn:schemas-microsoft-com:office:word" xmlns:w="http://schemas.openxmlformats.org/wordprocessingml/2006/main" xmlns:w14="http://schemas.microsoft.com/office/word/2010/wordml" xmlns:w15="http://schemas.microsoft.com/office/word/2012/wordml" xmlns:w16cid="http://schemas.microsoft.com/office/word/2016/wordml/cid" xmlns:w16se="http://schemas.microsoft.com/office/word/2015/wordml/symex" xmlns:wpg="http://schemas.microsoft.com/office/word/2010/wordprocessingGroup" xmlns:wpi="http://schemas.microsoft.com/office/word/2010/wordprocessingInk" xmlns:wne="http://schemas.microsoft.com/office/word/2006/wordml" xmlns:wps="http://schemas.microsoft.com/office/word/2010/wordprocessingShape" mc:Ignorable="w14 w15 w16se w16cid wp14">
   <w:abstractNum w:abstractNumId="0" w15:restartNumberingAfterBreak="0">
     <w:nsid w:val="257479C9"/>
     <w:multiLevelType w:val="hybridMultilevel"/>
@@ -2384,14 +3381,106 @@
       </w:rPr>
     </w:lvl>
   </w:abstractNum>
+  <w:abstractNum w:abstractNumId="1" w15:restartNumberingAfterBreak="0">
+    <w:nsid w:val="5787269E"/>
+    <w:multiLevelType w:val="hybridMultilevel"/>
+    <w:tmpl w:val="8938928C"/>
+    <w:lvl w:ilvl="0" w:tplc="6134A730">
+      <w:start w:val="1"/>
+      <w:numFmt w:val="decimal"/>
+      <w:lvlText w:val="%1、"/>
+      <w:lvlJc w:val="left"/>
+      <w:pPr>
+        <w:ind w:left="360" w:hanging="360"/>
+      </w:pPr>
+      <w:rPr>
+        <w:rFonts w:hint="default"/>
+      </w:rPr>
+    </w:lvl>
+    <w:lvl w:ilvl="1" w:tplc="04090019" w:tentative="1">
+      <w:start w:val="1"/>
+      <w:numFmt w:val="lowerLetter"/>
+      <w:lvlText w:val="%2)"/>
+      <w:lvlJc w:val="left"/>
+      <w:pPr>
+        <w:ind w:left="840" w:hanging="420"/>
+      </w:pPr>
+    </w:lvl>
+    <w:lvl w:ilvl="2" w:tplc="0409001B" w:tentative="1">
+      <w:start w:val="1"/>
+      <w:numFmt w:val="lowerRoman"/>
+      <w:lvlText w:val="%3."/>
+      <w:lvlJc w:val="right"/>
+      <w:pPr>
+        <w:ind w:left="1260" w:hanging="420"/>
+      </w:pPr>
+    </w:lvl>
+    <w:lvl w:ilvl="3" w:tplc="0409000F" w:tentative="1">
+      <w:start w:val="1"/>
+      <w:numFmt w:val="decimal"/>
+      <w:lvlText w:val="%4."/>
+      <w:lvlJc w:val="left"/>
+      <w:pPr>
+        <w:ind w:left="1680" w:hanging="420"/>
+      </w:pPr>
+    </w:lvl>
+    <w:lvl w:ilvl="4" w:tplc="04090019" w:tentative="1">
+      <w:start w:val="1"/>
+      <w:numFmt w:val="lowerLetter"/>
+      <w:lvlText w:val="%5)"/>
+      <w:lvlJc w:val="left"/>
+      <w:pPr>
+        <w:ind w:left="2100" w:hanging="420"/>
+      </w:pPr>
+    </w:lvl>
+    <w:lvl w:ilvl="5" w:tplc="0409001B" w:tentative="1">
+      <w:start w:val="1"/>
+      <w:numFmt w:val="lowerRoman"/>
+      <w:lvlText w:val="%6."/>
+      <w:lvlJc w:val="right"/>
+      <w:pPr>
+        <w:ind w:left="2520" w:hanging="420"/>
+      </w:pPr>
+    </w:lvl>
+    <w:lvl w:ilvl="6" w:tplc="0409000F" w:tentative="1">
+      <w:start w:val="1"/>
+      <w:numFmt w:val="decimal"/>
+      <w:lvlText w:val="%7."/>
+      <w:lvlJc w:val="left"/>
+      <w:pPr>
+        <w:ind w:left="2940" w:hanging="420"/>
+      </w:pPr>
+    </w:lvl>
+    <w:lvl w:ilvl="7" w:tplc="04090019" w:tentative="1">
+      <w:start w:val="1"/>
+      <w:numFmt w:val="lowerLetter"/>
+      <w:lvlText w:val="%8)"/>
+      <w:lvlJc w:val="left"/>
+      <w:pPr>
+        <w:ind w:left="3360" w:hanging="420"/>
+      </w:pPr>
+    </w:lvl>
+    <w:lvl w:ilvl="8" w:tplc="0409001B" w:tentative="1">
+      <w:start w:val="1"/>
+      <w:numFmt w:val="lowerRoman"/>
+      <w:lvlText w:val="%9."/>
+      <w:lvlJc w:val="right"/>
+      <w:pPr>
+        <w:ind w:left="3780" w:hanging="420"/>
+      </w:pPr>
+    </w:lvl>
+  </w:abstractNum>
   <w:num w:numId="1">
     <w:abstractNumId w:val="0"/>
+  </w:num>
+  <w:num w:numId="2">
+    <w:abstractNumId w:val="1"/>
   </w:num>
 </w:numbering>
 </file>
 
 <file path=word/styles.xml><?xml version="1.0" encoding="utf-8"?>
-<w:styles xmlns:mc="http://schemas.openxmlformats.org/markup-compatibility/2006" xmlns:r="http://schemas.openxmlformats.org/officeDocument/2006/relationships" xmlns:w="http://schemas.openxmlformats.org/wordprocessingml/2006/main" xmlns:w14="http://schemas.microsoft.com/office/word/2010/wordml" xmlns:w15="http://schemas.microsoft.com/office/word/2012/wordml" xmlns:w16se="http://schemas.microsoft.com/office/word/2015/wordml/symex" mc:Ignorable="w14 w15 w16se">
+<w:styles xmlns:mc="http://schemas.openxmlformats.org/markup-compatibility/2006" xmlns:r="http://schemas.openxmlformats.org/officeDocument/2006/relationships" xmlns:w="http://schemas.openxmlformats.org/wordprocessingml/2006/main" xmlns:w14="http://schemas.microsoft.com/office/word/2010/wordml" xmlns:w15="http://schemas.microsoft.com/office/word/2012/wordml" xmlns:w16cid="http://schemas.microsoft.com/office/word/2016/wordml/cid" xmlns:w16se="http://schemas.microsoft.com/office/word/2015/wordml/symex" mc:Ignorable="w14 w15 w16se w16cid">
   <w:docDefaults>
     <w:rPrDefault>
       <w:rPr>
@@ -2404,7 +3493,7 @@
     </w:rPrDefault>
     <w:pPrDefault/>
   </w:docDefaults>
-  <w:latentStyles w:defLockedState="0" w:defUIPriority="99" w:defSemiHidden="0" w:defUnhideWhenUsed="0" w:defQFormat="0" w:count="371">
+  <w:latentStyles w:defLockedState="0" w:defUIPriority="99" w:defSemiHidden="0" w:defUnhideWhenUsed="0" w:defQFormat="0" w:count="375">
     <w:lsdException w:name="Normal" w:uiPriority="0" w:qFormat="1"/>
     <w:lsdException w:name="heading 1" w:uiPriority="9" w:qFormat="1"/>
     <w:lsdException w:name="heading 2" w:semiHidden="1" w:uiPriority="9" w:unhideWhenUsed="1" w:qFormat="1"/>
@@ -2510,7 +3599,6 @@
     <w:lsdException w:name="HTML Sample" w:semiHidden="1" w:unhideWhenUsed="1"/>
     <w:lsdException w:name="HTML Typewriter" w:semiHidden="1" w:unhideWhenUsed="1"/>
     <w:lsdException w:name="HTML Variable" w:semiHidden="1" w:unhideWhenUsed="1"/>
-    <w:lsdException w:name="Normal Table" w:semiHidden="1" w:unhideWhenUsed="1"/>
     <w:lsdException w:name="annotation subject" w:semiHidden="1" w:unhideWhenUsed="1"/>
     <w:lsdException w:name="No List" w:semiHidden="1" w:unhideWhenUsed="1"/>
     <w:lsdException w:name="Outline List 1" w:semiHidden="1" w:unhideWhenUsed="1"/>
@@ -2554,10 +3642,8 @@
     <w:lsdException w:name="Table Elegant" w:semiHidden="1" w:unhideWhenUsed="1"/>
     <w:lsdException w:name="Table Professional" w:semiHidden="1" w:unhideWhenUsed="1"/>
     <w:lsdException w:name="Table Subtle 1" w:semiHidden="1" w:unhideWhenUsed="1"/>
-    <w:lsdException w:name="Table Subtle 2" w:semiHidden="1" w:unhideWhenUsed="1"/>
     <w:lsdException w:name="Table Web 1" w:semiHidden="1" w:unhideWhenUsed="1"/>
     <w:lsdException w:name="Table Web 2" w:semiHidden="1" w:unhideWhenUsed="1"/>
-    <w:lsdException w:name="Table Web 3" w:semiHidden="1" w:unhideWhenUsed="1"/>
     <w:lsdException w:name="Balloon Text" w:semiHidden="1" w:unhideWhenUsed="1"/>
     <w:lsdException w:name="Table Grid" w:uiPriority="39"/>
     <w:lsdException w:name="Table Theme" w:semiHidden="1" w:unhideWhenUsed="1"/>
@@ -2776,6 +3862,10 @@
     <w:lsdException w:name="List Table 5 Dark Accent 6" w:uiPriority="50"/>
     <w:lsdException w:name="List Table 6 Colorful Accent 6" w:uiPriority="51"/>
     <w:lsdException w:name="List Table 7 Colorful Accent 6" w:uiPriority="52"/>
+    <w:lsdException w:name="Mention" w:semiHidden="1" w:unhideWhenUsed="1"/>
+    <w:lsdException w:name="Smart Hyperlink" w:semiHidden="1" w:unhideWhenUsed="1"/>
+    <w:lsdException w:name="Hashtag" w:semiHidden="1" w:unhideWhenUsed="1"/>
+    <w:lsdException w:name="Unresolved Mention" w:semiHidden="1" w:unhideWhenUsed="1"/>
   </w:latentStyles>
   <w:style w:type="paragraph" w:default="1" w:styleId="a">
     <w:name w:val="Normal"/>
@@ -2961,7 +4051,7 @@
       <w:u w:val="single"/>
     </w:rPr>
   </w:style>
-  <w:style w:type="paragraph" w:styleId="11">
+  <w:style w:type="paragraph" w:styleId="TOC1">
     <w:name w:val="toc 1"/>
     <w:basedOn w:val="a"/>
     <w:next w:val="a"/>
@@ -2975,7 +4065,7 @@
       </w:tabs>
     </w:pPr>
   </w:style>
-  <w:style w:type="paragraph" w:styleId="21">
+  <w:style w:type="paragraph" w:styleId="TOC2">
     <w:name w:val="toc 2"/>
     <w:basedOn w:val="a"/>
     <w:next w:val="a"/>
@@ -2997,11 +4087,27 @@
       <w:ind w:firstLineChars="200" w:firstLine="420"/>
     </w:pPr>
   </w:style>
+  <w:style w:type="table" w:styleId="a9">
+    <w:name w:val="Table Grid"/>
+    <w:basedOn w:val="a1"/>
+    <w:uiPriority w:val="39"/>
+    <w:rsid w:val="00920E2A"/>
+    <w:tblPr>
+      <w:tblBorders>
+        <w:top w:val="single" w:sz="4" w:space="0" w:color="auto"/>
+        <w:left w:val="single" w:sz="4" w:space="0" w:color="auto"/>
+        <w:bottom w:val="single" w:sz="4" w:space="0" w:color="auto"/>
+        <w:right w:val="single" w:sz="4" w:space="0" w:color="auto"/>
+        <w:insideH w:val="single" w:sz="4" w:space="0" w:color="auto"/>
+        <w:insideV w:val="single" w:sz="4" w:space="0" w:color="auto"/>
+      </w:tblBorders>
+    </w:tblPr>
+  </w:style>
 </w:styles>
 </file>
 
 <file path=word/glossary/document.xml><?xml version="1.0" encoding="utf-8"?>
-<w:glossaryDocument xmlns:wpc="http://schemas.microsoft.com/office/word/2010/wordprocessingCanvas" xmlns:cx="http://schemas.microsoft.com/office/drawing/2014/chartex" xmlns:cx1="http://schemas.microsoft.com/office/drawing/2015/9/8/chartex" xmlns:mc="http://schemas.openxmlformats.org/markup-compatibility/2006" xmlns:o="urn:schemas-microsoft-com:office:office" xmlns:r="http://schemas.openxmlformats.org/officeDocument/2006/relationships" xmlns:m="http://schemas.openxmlformats.org/officeDocument/2006/math" xmlns:v="urn:schemas-microsoft-com:vml" xmlns:wp14="http://schemas.microsoft.com/office/word/2010/wordprocessingDrawing" xmlns:wp="http://schemas.openxmlformats.org/drawingml/2006/wordprocessingDrawing" xmlns:w10="urn:schemas-microsoft-com:office:word" xmlns:w="http://schemas.openxmlformats.org/wordprocessingml/2006/main" xmlns:w14="http://schemas.microsoft.com/office/word/2010/wordml" xmlns:w15="http://schemas.microsoft.com/office/word/2012/wordml" xmlns:w16se="http://schemas.microsoft.com/office/word/2015/wordml/symex" xmlns:wpg="http://schemas.microsoft.com/office/word/2010/wordprocessingGroup" xmlns:wpi="http://schemas.microsoft.com/office/word/2010/wordprocessingInk" xmlns:wne="http://schemas.microsoft.com/office/word/2006/wordml" xmlns:wps="http://schemas.microsoft.com/office/word/2010/wordprocessingShape" mc:Ignorable="w14 w15 w16se wp14">
+<w:glossaryDocument xmlns:wpc="http://schemas.microsoft.com/office/word/2010/wordprocessingCanvas" xmlns:cx="http://schemas.microsoft.com/office/drawing/2014/chartex" xmlns:cx1="http://schemas.microsoft.com/office/drawing/2015/9/8/chartex" xmlns:cx2="http://schemas.microsoft.com/office/drawing/2015/10/21/chartex" xmlns:cx3="http://schemas.microsoft.com/office/drawing/2016/5/9/chartex" xmlns:cx4="http://schemas.microsoft.com/office/drawing/2016/5/10/chartex" xmlns:cx5="http://schemas.microsoft.com/office/drawing/2016/5/11/chartex" xmlns:cx6="http://schemas.microsoft.com/office/drawing/2016/5/12/chartex" xmlns:cx7="http://schemas.microsoft.com/office/drawing/2016/5/13/chartex" xmlns:cx8="http://schemas.microsoft.com/office/drawing/2016/5/14/chartex" xmlns:mc="http://schemas.openxmlformats.org/markup-compatibility/2006" xmlns:aink="http://schemas.microsoft.com/office/drawing/2016/ink" xmlns:am3d="http://schemas.microsoft.com/office/drawing/2017/model3d" xmlns:o="urn:schemas-microsoft-com:office:office" xmlns:r="http://schemas.openxmlformats.org/officeDocument/2006/relationships" xmlns:m="http://schemas.openxmlformats.org/officeDocument/2006/math" xmlns:v="urn:schemas-microsoft-com:vml" xmlns:wp14="http://schemas.microsoft.com/office/word/2010/wordprocessingDrawing" xmlns:wp="http://schemas.openxmlformats.org/drawingml/2006/wordprocessingDrawing" xmlns:w10="urn:schemas-microsoft-com:office:word" xmlns:w="http://schemas.openxmlformats.org/wordprocessingml/2006/main" xmlns:w14="http://schemas.microsoft.com/office/word/2010/wordml" xmlns:w15="http://schemas.microsoft.com/office/word/2012/wordml" xmlns:w16cid="http://schemas.microsoft.com/office/word/2016/wordml/cid" xmlns:w16se="http://schemas.microsoft.com/office/word/2015/wordml/symex" xmlns:wpg="http://schemas.microsoft.com/office/word/2010/wordprocessingGroup" xmlns:wpi="http://schemas.microsoft.com/office/word/2010/wordprocessingInk" xmlns:wne="http://schemas.microsoft.com/office/word/2006/wordml" xmlns:wps="http://schemas.microsoft.com/office/word/2010/wordprocessingShape" mc:Ignorable="w14 w15 w16se w16cid wp14">
   <w:docParts>
     <w:docPart>
       <w:docPartPr>
@@ -3153,16 +4259,106 @@
         </w:p>
       </w:docPartBody>
     </w:docPart>
+    <w:docPart>
+      <w:docPartPr>
+        <w:name w:val="411347E72079AD439775595B561B17E3"/>
+        <w:category>
+          <w:name w:val="常规"/>
+          <w:gallery w:val="placeholder"/>
+        </w:category>
+        <w:types>
+          <w:type w:val="bbPlcHdr"/>
+        </w:types>
+        <w:behaviors>
+          <w:behavior w:val="content"/>
+        </w:behaviors>
+        <w:guid w:val="{3507AC76-DDA3-8946-8A2A-29710622CFDB}"/>
+      </w:docPartPr>
+      <w:docPartBody>
+        <w:p>
+          <w:pPr>
+            <w:pStyle w:val="411347E72079AD439775595B561B17E3"/>
+          </w:pPr>
+          <w:r>
+            <w:rPr>
+              <w:rStyle w:val="a3"/>
+              <w:rFonts w:hint="eastAsia"/>
+            </w:rPr>
+            <w:t>选择一项。</w:t>
+          </w:r>
+        </w:p>
+      </w:docPartBody>
+    </w:docPart>
+    <w:docPart>
+      <w:docPartPr>
+        <w:name w:val="FDF6294BEBB18146BDDB9A08CAA37D75"/>
+        <w:category>
+          <w:name w:val="常规"/>
+          <w:gallery w:val="placeholder"/>
+        </w:category>
+        <w:types>
+          <w:type w:val="bbPlcHdr"/>
+        </w:types>
+        <w:behaviors>
+          <w:behavior w:val="content"/>
+        </w:behaviors>
+        <w:guid w:val="{7D5BD0E2-B429-CB4A-BD10-21B4454A077E}"/>
+      </w:docPartPr>
+      <w:docPartBody>
+        <w:p>
+          <w:pPr>
+            <w:pStyle w:val="FDF6294BEBB18146BDDB9A08CAA37D75"/>
+          </w:pPr>
+          <w:r>
+            <w:rPr>
+              <w:rStyle w:val="a3"/>
+              <w:rFonts w:hint="eastAsia"/>
+            </w:rPr>
+            <w:t>选择一项。</w:t>
+          </w:r>
+        </w:p>
+      </w:docPartBody>
+    </w:docPart>
+    <w:docPart>
+      <w:docPartPr>
+        <w:name w:val="BD6BD5DA3944DB4DBE148C104400E072"/>
+        <w:category>
+          <w:name w:val="常规"/>
+          <w:gallery w:val="placeholder"/>
+        </w:category>
+        <w:types>
+          <w:type w:val="bbPlcHdr"/>
+        </w:types>
+        <w:behaviors>
+          <w:behavior w:val="content"/>
+        </w:behaviors>
+        <w:guid w:val="{A2057F75-C495-A44C-A6A0-165BC8563062}"/>
+      </w:docPartPr>
+      <w:docPartBody>
+        <w:p>
+          <w:pPr>
+            <w:pStyle w:val="BD6BD5DA3944DB4DBE148C104400E072"/>
+          </w:pPr>
+          <w:r>
+            <w:rPr>
+              <w:rStyle w:val="a3"/>
+              <w:rFonts w:hint="eastAsia"/>
+            </w:rPr>
+            <w:t>选择一项。</w:t>
+          </w:r>
+        </w:p>
+      </w:docPartBody>
+    </w:docPart>
   </w:docParts>
 </w:glossaryDocument>
 </file>
 
 <file path=word/glossary/fontTable.xml><?xml version="1.0" encoding="utf-8"?>
-<w:fonts xmlns:mc="http://schemas.openxmlformats.org/markup-compatibility/2006" xmlns:r="http://schemas.openxmlformats.org/officeDocument/2006/relationships" xmlns:w="http://schemas.openxmlformats.org/wordprocessingml/2006/main" xmlns:w14="http://schemas.microsoft.com/office/word/2010/wordml" xmlns:w15="http://schemas.microsoft.com/office/word/2012/wordml" xmlns:w16se="http://schemas.microsoft.com/office/word/2015/wordml/symex" mc:Ignorable="w14 w15 w16se">
+<w:fonts xmlns:mc="http://schemas.openxmlformats.org/markup-compatibility/2006" xmlns:r="http://schemas.openxmlformats.org/officeDocument/2006/relationships" xmlns:w="http://schemas.openxmlformats.org/wordprocessingml/2006/main" xmlns:w14="http://schemas.microsoft.com/office/word/2010/wordml" xmlns:w15="http://schemas.microsoft.com/office/word/2012/wordml" xmlns:w16cid="http://schemas.microsoft.com/office/word/2016/wordml/cid" xmlns:w16se="http://schemas.microsoft.com/office/word/2015/wordml/symex" mc:Ignorable="w14 w15 w16se w16cid">
   <w:font w:name="Wingdings">
     <w:panose1 w:val="05000000000000000000"/>
     <w:charset w:val="02"/>
-    <w:family w:val="auto"/>
+    <w:family w:val="decorative"/>
     <w:pitch w:val="variable"/>
     <w:sig w:usb0="00000000" w:usb1="10000000" w:usb2="00000000" w:usb3="00000000" w:csb0="80000000" w:csb1="00000000"/>
   </w:font>
@@ -3173,8 +4369,8 @@
     <w:pitch w:val="variable"/>
     <w:sig w:usb0="E0002EFF" w:usb1="C000785B" w:usb2="00000009" w:usb3="00000000" w:csb0="000001FF" w:csb1="00000000"/>
   </w:font>
-  <w:font w:name="等线">
-    <w:altName w:val="DengXian"/>
+  <w:font w:name="DengXian">
+    <w:altName w:val="等线"/>
     <w:panose1 w:val="02010600030101010101"/>
     <w:charset w:val="86"/>
     <w:family w:val="auto"/>
@@ -3193,13 +4389,13 @@
     <w:charset w:val="86"/>
     <w:family w:val="swiss"/>
     <w:pitch w:val="variable"/>
-    <w:sig w:usb0="80000287" w:usb1="2ACF3C50" w:usb2="00000016" w:usb3="00000000" w:csb0="0004001F" w:csb1="00000000"/>
+    <w:sig w:usb0="80000287" w:usb1="2ACF3C52" w:usb2="00000016" w:usb3="00000000" w:csb0="0004001F" w:csb1="00000000"/>
   </w:font>
 </w:fonts>
 </file>
 
 <file path=word/glossary/settings.xml><?xml version="1.0" encoding="utf-8"?>
-<w:settings xmlns:mc="http://schemas.openxmlformats.org/markup-compatibility/2006" xmlns:o="urn:schemas-microsoft-com:office:office" xmlns:r="http://schemas.openxmlformats.org/officeDocument/2006/relationships" xmlns:m="http://schemas.openxmlformats.org/officeDocument/2006/math" xmlns:v="urn:schemas-microsoft-com:vml" xmlns:w10="urn:schemas-microsoft-com:office:word" xmlns:w="http://schemas.openxmlformats.org/wordprocessingml/2006/main" xmlns:w14="http://schemas.microsoft.com/office/word/2010/wordml" xmlns:w15="http://schemas.microsoft.com/office/word/2012/wordml" xmlns:w16se="http://schemas.microsoft.com/office/word/2015/wordml/symex" xmlns:sl="http://schemas.openxmlformats.org/schemaLibrary/2006/main" mc:Ignorable="w14 w15 w16se">
+<w:settings xmlns:mc="http://schemas.openxmlformats.org/markup-compatibility/2006" xmlns:o="urn:schemas-microsoft-com:office:office" xmlns:r="http://schemas.openxmlformats.org/officeDocument/2006/relationships" xmlns:m="http://schemas.openxmlformats.org/officeDocument/2006/math" xmlns:v="urn:schemas-microsoft-com:vml" xmlns:w10="urn:schemas-microsoft-com:office:word" xmlns:w="http://schemas.openxmlformats.org/wordprocessingml/2006/main" xmlns:w14="http://schemas.microsoft.com/office/word/2010/wordml" xmlns:w15="http://schemas.microsoft.com/office/word/2012/wordml" xmlns:w16cid="http://schemas.microsoft.com/office/word/2016/wordml/cid" xmlns:w16se="http://schemas.microsoft.com/office/word/2015/wordml/symex" xmlns:sl="http://schemas.openxmlformats.org/schemaLibrary/2006/main" mc:Ignorable="w14 w15 w16se w16cid">
   <w:view w:val="normal"/>
   <w:bordersDoNotSurroundHeader/>
   <w:bordersDoNotSurroundFooter/>
@@ -3221,11 +4417,16 @@
     <w:compatSetting w:name="enableOpenTypeFeatures" w:uri="http://schemas.microsoft.com/office/word" w:val="1"/>
     <w:compatSetting w:name="doNotFlipMirrorIndents" w:uri="http://schemas.microsoft.com/office/word" w:val="1"/>
     <w:compatSetting w:name="differentiateMultirowTableHeaders" w:uri="http://schemas.microsoft.com/office/word" w:val="1"/>
+    <w:compatSetting w:name="useWord2013TrackBottomHyphenation" w:uri="http://schemas.microsoft.com/office/word" w:val="1"/>
   </w:compat>
   <w:rsids>
     <w:rsidRoot w:val="00C75850"/>
     <w:rsid w:val="00084763"/>
+    <w:rsid w:val="0064039B"/>
+    <w:rsid w:val="00963FE0"/>
     <w:rsid w:val="00C75850"/>
+    <w:rsid w:val="00E21C8A"/>
+    <w:rsid w:val="00F303D0"/>
   </w:rsids>
   <m:mathPr>
     <m:mathFont m:val="Cambria Math"/>
@@ -3249,7 +4450,7 @@
 </file>
 
 <file path=word/glossary/styles.xml><?xml version="1.0" encoding="utf-8"?>
-<w:styles xmlns:mc="http://schemas.openxmlformats.org/markup-compatibility/2006" xmlns:r="http://schemas.openxmlformats.org/officeDocument/2006/relationships" xmlns:w="http://schemas.openxmlformats.org/wordprocessingml/2006/main" xmlns:w14="http://schemas.microsoft.com/office/word/2010/wordml" xmlns:w15="http://schemas.microsoft.com/office/word/2012/wordml" xmlns:w16se="http://schemas.microsoft.com/office/word/2015/wordml/symex" mc:Ignorable="w14 w15 w16se">
+<w:styles xmlns:mc="http://schemas.openxmlformats.org/markup-compatibility/2006" xmlns:r="http://schemas.openxmlformats.org/officeDocument/2006/relationships" xmlns:w="http://schemas.openxmlformats.org/wordprocessingml/2006/main" xmlns:w14="http://schemas.microsoft.com/office/word/2010/wordml" xmlns:w15="http://schemas.microsoft.com/office/word/2012/wordml" xmlns:w16cid="http://schemas.microsoft.com/office/word/2016/wordml/cid" xmlns:w16se="http://schemas.microsoft.com/office/word/2015/wordml/symex" mc:Ignorable="w14 w15 w16se w16cid">
   <w:docDefaults>
     <w:rPrDefault>
       <w:rPr>
@@ -3262,7 +4463,7 @@
     </w:rPrDefault>
     <w:pPrDefault/>
   </w:docDefaults>
-  <w:latentStyles w:defLockedState="0" w:defUIPriority="99" w:defSemiHidden="0" w:defUnhideWhenUsed="0" w:defQFormat="0" w:count="371">
+  <w:latentStyles w:defLockedState="0" w:defUIPriority="99" w:defSemiHidden="0" w:defUnhideWhenUsed="0" w:defQFormat="0" w:count="375">
     <w:lsdException w:name="Normal" w:uiPriority="0" w:qFormat="1"/>
     <w:lsdException w:name="heading 1" w:uiPriority="9" w:qFormat="1"/>
     <w:lsdException w:name="heading 2" w:semiHidden="1" w:uiPriority="9" w:unhideWhenUsed="1" w:qFormat="1"/>
@@ -3368,7 +4569,6 @@
     <w:lsdException w:name="HTML Sample" w:semiHidden="1" w:unhideWhenUsed="1"/>
     <w:lsdException w:name="HTML Typewriter" w:semiHidden="1" w:unhideWhenUsed="1"/>
     <w:lsdException w:name="HTML Variable" w:semiHidden="1" w:unhideWhenUsed="1"/>
-    <w:lsdException w:name="Normal Table" w:semiHidden="1" w:unhideWhenUsed="1"/>
     <w:lsdException w:name="annotation subject" w:semiHidden="1" w:unhideWhenUsed="1"/>
     <w:lsdException w:name="No List" w:semiHidden="1" w:unhideWhenUsed="1"/>
     <w:lsdException w:name="Outline List 1" w:semiHidden="1" w:unhideWhenUsed="1"/>
@@ -3412,10 +4612,8 @@
     <w:lsdException w:name="Table Elegant" w:semiHidden="1" w:unhideWhenUsed="1"/>
     <w:lsdException w:name="Table Professional" w:semiHidden="1" w:unhideWhenUsed="1"/>
     <w:lsdException w:name="Table Subtle 1" w:semiHidden="1" w:unhideWhenUsed="1"/>
-    <w:lsdException w:name="Table Subtle 2" w:semiHidden="1" w:unhideWhenUsed="1"/>
     <w:lsdException w:name="Table Web 1" w:semiHidden="1" w:unhideWhenUsed="1"/>
     <w:lsdException w:name="Table Web 2" w:semiHidden="1" w:unhideWhenUsed="1"/>
-    <w:lsdException w:name="Table Web 3" w:semiHidden="1" w:unhideWhenUsed="1"/>
     <w:lsdException w:name="Balloon Text" w:semiHidden="1" w:unhideWhenUsed="1"/>
     <w:lsdException w:name="Table Grid" w:uiPriority="39"/>
     <w:lsdException w:name="Table Theme" w:semiHidden="1" w:unhideWhenUsed="1"/>
@@ -3634,6 +4832,10 @@
     <w:lsdException w:name="List Table 5 Dark Accent 6" w:uiPriority="50"/>
     <w:lsdException w:name="List Table 6 Colorful Accent 6" w:uiPriority="51"/>
     <w:lsdException w:name="List Table 7 Colorful Accent 6" w:uiPriority="52"/>
+    <w:lsdException w:name="Mention" w:semiHidden="1" w:unhideWhenUsed="1"/>
+    <w:lsdException w:name="Smart Hyperlink" w:semiHidden="1" w:unhideWhenUsed="1"/>
+    <w:lsdException w:name="Hashtag" w:semiHidden="1" w:unhideWhenUsed="1"/>
+    <w:lsdException w:name="Unresolved Mention" w:semiHidden="1" w:unhideWhenUsed="1"/>
   </w:latentStyles>
   <w:style w:type="paragraph" w:default="1" w:styleId="a">
     <w:name w:val="Normal"/>
@@ -3675,7 +4877,7 @@
     <w:basedOn w:val="a0"/>
     <w:uiPriority w:val="99"/>
     <w:semiHidden/>
-    <w:rsid w:val="00C75850"/>
+    <w:rsid w:val="00E21C8A"/>
     <w:rPr>
       <w:color w:val="808080"/>
     </w:rPr>
@@ -3720,11 +4922,92 @@
       <w:jc w:val="both"/>
     </w:pPr>
   </w:style>
+  <w:style w:type="paragraph" w:customStyle="1" w:styleId="9127F628C61540F5ADBA80873C562A9C">
+    <w:name w:val="9127F628C61540F5ADBA80873C562A9C"/>
+    <w:rsid w:val="0064039B"/>
+    <w:pPr>
+      <w:widowControl w:val="0"/>
+      <w:jc w:val="both"/>
+    </w:pPr>
+  </w:style>
+  <w:style w:type="paragraph" w:customStyle="1" w:styleId="16711AD7B3D34570A9C7DE259338DF3C">
+    <w:name w:val="16711AD7B3D34570A9C7DE259338DF3C"/>
+    <w:rsid w:val="0064039B"/>
+    <w:pPr>
+      <w:widowControl w:val="0"/>
+      <w:jc w:val="both"/>
+    </w:pPr>
+  </w:style>
+  <w:style w:type="paragraph" w:customStyle="1" w:styleId="E87494710E8F4D6AAA86D27A1020980A">
+    <w:name w:val="E87494710E8F4D6AAA86D27A1020980A"/>
+    <w:rsid w:val="0064039B"/>
+    <w:pPr>
+      <w:widowControl w:val="0"/>
+      <w:jc w:val="both"/>
+    </w:pPr>
+  </w:style>
+  <w:style w:type="paragraph" w:customStyle="1" w:styleId="F88435B7A0C24B348E01AFD06B7E5FF9">
+    <w:name w:val="F88435B7A0C24B348E01AFD06B7E5FF9"/>
+    <w:rsid w:val="0064039B"/>
+    <w:pPr>
+      <w:widowControl w:val="0"/>
+      <w:jc w:val="both"/>
+    </w:pPr>
+  </w:style>
+  <w:style w:type="paragraph" w:customStyle="1" w:styleId="C18D25483A784FA08B144E271440E122">
+    <w:name w:val="C18D25483A784FA08B144E271440E122"/>
+    <w:rsid w:val="0064039B"/>
+    <w:pPr>
+      <w:widowControl w:val="0"/>
+      <w:jc w:val="both"/>
+    </w:pPr>
+  </w:style>
+  <w:style w:type="paragraph" w:customStyle="1" w:styleId="010A9B0CAA394E379F4AB9E3823E20E9">
+    <w:name w:val="010A9B0CAA394E379F4AB9E3823E20E9"/>
+    <w:rsid w:val="0064039B"/>
+    <w:pPr>
+      <w:widowControl w:val="0"/>
+      <w:jc w:val="both"/>
+    </w:pPr>
+  </w:style>
+  <w:style w:type="paragraph" w:customStyle="1" w:styleId="411347E72079AD439775595B561B17E3">
+    <w:name w:val="411347E72079AD439775595B561B17E3"/>
+    <w:rsid w:val="00E21C8A"/>
+    <w:pPr>
+      <w:widowControl w:val="0"/>
+      <w:jc w:val="both"/>
+    </w:pPr>
+    <w:rPr>
+      <w:szCs w:val="24"/>
+    </w:rPr>
+  </w:style>
+  <w:style w:type="paragraph" w:customStyle="1" w:styleId="FDF6294BEBB18146BDDB9A08CAA37D75">
+    <w:name w:val="FDF6294BEBB18146BDDB9A08CAA37D75"/>
+    <w:rsid w:val="00E21C8A"/>
+    <w:pPr>
+      <w:widowControl w:val="0"/>
+      <w:jc w:val="both"/>
+    </w:pPr>
+    <w:rPr>
+      <w:szCs w:val="24"/>
+    </w:rPr>
+  </w:style>
+  <w:style w:type="paragraph" w:customStyle="1" w:styleId="BD6BD5DA3944DB4DBE148C104400E072">
+    <w:name w:val="BD6BD5DA3944DB4DBE148C104400E072"/>
+    <w:rsid w:val="00E21C8A"/>
+    <w:pPr>
+      <w:widowControl w:val="0"/>
+      <w:jc w:val="both"/>
+    </w:pPr>
+    <w:rPr>
+      <w:szCs w:val="24"/>
+    </w:rPr>
+  </w:style>
 </w:styles>
 </file>
 
 <file path=word/glossary/webSettings.xml><?xml version="1.0" encoding="utf-8"?>
-<w:webSettings xmlns:mc="http://schemas.openxmlformats.org/markup-compatibility/2006" xmlns:r="http://schemas.openxmlformats.org/officeDocument/2006/relationships" xmlns:w="http://schemas.openxmlformats.org/wordprocessingml/2006/main" xmlns:w14="http://schemas.microsoft.com/office/word/2010/wordml" xmlns:w15="http://schemas.microsoft.com/office/word/2012/wordml" xmlns:w16se="http://schemas.microsoft.com/office/word/2015/wordml/symex" mc:Ignorable="w14 w15 w16se">
+<w:webSettings xmlns:mc="http://schemas.openxmlformats.org/markup-compatibility/2006" xmlns:r="http://schemas.openxmlformats.org/officeDocument/2006/relationships" xmlns:w="http://schemas.openxmlformats.org/wordprocessingml/2006/main" xmlns:w14="http://schemas.microsoft.com/office/word/2010/wordml" xmlns:w15="http://schemas.microsoft.com/office/word/2012/wordml" xmlns:w16cid="http://schemas.microsoft.com/office/word/2016/wordml/cid" xmlns:w16se="http://schemas.microsoft.com/office/word/2015/wordml/symex" mc:Ignorable="w14 w15 w16se w16cid">
   <w:optimizeForBrowser/>
   <w:allowPNG/>
 </w:webSettings>

</xml_diff>